<commit_message>
Consolidate processing for events coming from docker hosted containers/services into a single Ruby filter.  Also enhanced this filter to recognize and flatten JSON formatted messages.
</commit_message>
<xml_diff>
--- a/Doc/Conventions.docx
+++ b/Doc/Conventions.docx
@@ -6,14 +6,12 @@
       <w:pPr>
         <w:pStyle w:val="Title"/>
       </w:pPr>
-      <w:bookmarkStart w:id="0" w:name="_GoBack"/>
       <w:r>
         <w:t>n</w:t>
       </w:r>
       <w:r>
         <w:t>eonCLUSTER</w:t>
       </w:r>
-      <w:bookmarkEnd w:id="0"/>
       <w:r>
         <w:t xml:space="preserve"> Conventions</w:t>
       </w:r>
@@ -275,7 +273,15 @@
     </w:p>
     <w:p>
       <w:r>
-        <w:t>These proxies are used to augment the built-in Docker service discovery and routing capabilities which doesn’t provide for routing external traffic from a router or load balancer to Docker services and also for providing load balancing for stateful services implemented as a group of individual (non-service) containers.</w:t>
+        <w:t xml:space="preserve">These proxies are used to augment the built-in Docker service discovery and routing capabilities which doesn’t provide for routing external traffic from a router or load balancer to Docker services and also for providing load balancing for stateful services implemented as a group of </w:t>
+      </w:r>
+      <w:proofErr w:type="gramStart"/>
+      <w:r>
+        <w:t>individual</w:t>
+      </w:r>
+      <w:proofErr w:type="gramEnd"/>
+      <w:r>
+        <w:t xml:space="preserve"> (non-service) containers.</w:t>
       </w:r>
     </w:p>
     <w:p>
@@ -3371,7 +3377,7 @@
           <v:shape id="_x0000_i1025" type="#_x0000_t75" style="width:556.5pt;height:438.75pt" o:ole="">
             <v:imagedata r:id="rId12" o:title=""/>
           </v:shape>
-          <o:OLEObject Type="Embed" ProgID="Visio.Drawing.15" ShapeID="_x0000_i1025" DrawAspect="Content" ObjectID="_1561264853" r:id="rId13"/>
+          <o:OLEObject Type="Embed" ProgID="Visio.Drawing.15" ShapeID="_x0000_i1025" DrawAspect="Content" ObjectID="_1561607835" r:id="rId13"/>
         </w:object>
       </w:r>
     </w:p>
@@ -3858,6 +3864,91 @@
       <w:pPr>
         <w:ind w:left="1980" w:hanging="1620"/>
       </w:pPr>
+      <w:proofErr w:type="spellStart"/>
+      <w:r>
+        <w:rPr>
+          <w:rStyle w:val="EmphasizeChar"/>
+        </w:rPr>
+        <w:t>json</w:t>
+      </w:r>
+      <w:proofErr w:type="spellEnd"/>
+      <w:r>
+        <w:rPr>
+          <w:rStyle w:val="EmphasizeChar"/>
+        </w:rPr>
+        <w:tab/>
+      </w:r>
+      <w:r>
+        <w:rPr>
+          <w:rStyle w:val="EmphasizeChar"/>
+          <w:b w:val="0"/>
+          <w:color w:val="auto"/>
+        </w:rPr>
+        <w:t xml:space="preserve">Original </w:t>
+      </w:r>
+      <w:r>
+        <w:rPr>
+          <w:rStyle w:val="EmphasizeChar"/>
+          <w:b w:val="0"/>
+          <w:color w:val="auto"/>
+        </w:rPr>
+        <w:t>properties</w:t>
+      </w:r>
+      <w:r>
+        <w:rPr>
+          <w:rStyle w:val="EmphasizeChar"/>
+          <w:b w:val="0"/>
+          <w:color w:val="auto"/>
+        </w:rPr>
+        <w:t xml:space="preserve"> for event</w:t>
+      </w:r>
+      <w:r>
+        <w:rPr>
+          <w:rStyle w:val="EmphasizeChar"/>
+          <w:b w:val="0"/>
+          <w:color w:val="auto"/>
+        </w:rPr>
+        <w:t xml:space="preserve"> </w:t>
+      </w:r>
+      <w:bookmarkStart w:id="0" w:name="_GoBack"/>
+      <w:bookmarkEnd w:id="0"/>
+      <w:r>
+        <w:rPr>
+          <w:rStyle w:val="EmphasizeChar"/>
+          <w:b w:val="0"/>
+          <w:color w:val="auto"/>
+        </w:rPr>
+        <w:t>messages</w:t>
+      </w:r>
+      <w:r>
+        <w:rPr>
+          <w:rStyle w:val="EmphasizeChar"/>
+          <w:b w:val="0"/>
+          <w:color w:val="auto"/>
+        </w:rPr>
+        <w:t xml:space="preserve"> formatted as</w:t>
+      </w:r>
+      <w:r>
+        <w:rPr>
+          <w:rStyle w:val="EmphasizeChar"/>
+          <w:b w:val="0"/>
+          <w:color w:val="auto"/>
+        </w:rPr>
+        <w:t xml:space="preserve"> structured</w:t>
+      </w:r>
+      <w:r>
+        <w:rPr>
+          <w:rStyle w:val="EmphasizeChar"/>
+          <w:b w:val="0"/>
+          <w:color w:val="auto"/>
+        </w:rPr>
+        <w:t xml:space="preserve"> JSON.</w:t>
+      </w:r>
+    </w:p>
+    <w:p>
+      <w:pPr>
+        <w:ind w:left="1980" w:hanging="1620"/>
+      </w:pPr>
       <w:r>
         <w:rPr>
           <w:rStyle w:val="EmphasizeChar"/>
@@ -4126,6 +4217,7 @@
         <w:rPr>
           <w:rStyle w:val="EmphasizeChar"/>
         </w:rPr>
+        <w:lastRenderedPageBreak/>
         <w:t>service_type</w:t>
       </w:r>
       <w:proofErr w:type="spellEnd"/>
@@ -4179,7 +4271,6 @@
         <w:rPr>
           <w:rStyle w:val="EmphasizeChar"/>
         </w:rPr>
-        <w:lastRenderedPageBreak/>
         <w:t>tag</w:t>
       </w:r>
       <w:r>
@@ -4685,6 +4776,7 @@
         <w:rPr>
           <w:rStyle w:val="EmphasizeChar"/>
         </w:rPr>
+        <w:lastRenderedPageBreak/>
         <w:t>geoname_id</w:t>
       </w:r>
       <w:proofErr w:type="spellEnd"/>
@@ -4709,7 +4801,14 @@
       <w:proofErr w:type="spellEnd"/>
       <w:r>
         <w:tab/>
-        <w:t xml:space="preserve">Three character </w:t>
+      </w:r>
+      <w:proofErr w:type="gramStart"/>
+      <w:r>
+        <w:t>Three character</w:t>
+      </w:r>
+      <w:proofErr w:type="gramEnd"/>
+      <w:r>
+        <w:t xml:space="preserve"> </w:t>
       </w:r>
       <w:r>
         <w:t>ISO code</w:t>
@@ -4726,7 +4825,6 @@
         <w:rPr>
           <w:rStyle w:val="EmphasizeChar"/>
         </w:rPr>
-        <w:lastRenderedPageBreak/>
         <w:t>name</w:t>
       </w:r>
       <w:r>
@@ -5297,6 +5395,7 @@
         <w:rPr>
           <w:rStyle w:val="EmphasizeChar"/>
         </w:rPr>
+        <w:lastRenderedPageBreak/>
         <w:t>conn_backend</w:t>
       </w:r>
       <w:proofErr w:type="spellEnd"/>
@@ -5322,7 +5421,6 @@
         <w:rPr>
           <w:rStyle w:val="EmphasizeChar"/>
         </w:rPr>
-        <w:lastRenderedPageBreak/>
         <w:t>conn_server</w:t>
       </w:r>
       <w:proofErr w:type="spellEnd"/>
@@ -5907,6 +6005,7 @@
         <w:rPr>
           <w:rStyle w:val="EmphasizeChar"/>
         </w:rPr>
+        <w:lastRenderedPageBreak/>
         <w:t>http_time_response</w:t>
       </w:r>
       <w:proofErr w:type="spellEnd"/>
@@ -5935,583 +6034,585 @@
         <w:rPr>
           <w:rStyle w:val="EmphasizeChar"/>
         </w:rPr>
+        <w:t>http_uri</w:t>
+      </w:r>
+      <w:proofErr w:type="spellEnd"/>
+      <w:r>
+        <w:tab/>
+      </w:r>
+      <w:r>
+        <w:t>R</w:t>
+      </w:r>
+      <w:r>
+        <w:t xml:space="preserve">elative request URI </w:t>
+      </w:r>
+      <w:r>
+        <w:t>excluding</w:t>
+      </w:r>
+      <w:r>
+        <w:t xml:space="preserve"> query string</w:t>
+      </w:r>
+      <w:r>
+        <w:t>s</w:t>
+      </w:r>
+      <w:r>
+        <w:t>.</w:t>
+      </w:r>
+    </w:p>
+    <w:p>
+      <w:pPr>
+        <w:ind w:left="2700" w:hanging="2250"/>
+      </w:pPr>
+      <w:proofErr w:type="spellStart"/>
+      <w:r>
+        <w:rPr>
+          <w:rStyle w:val="EmphasizeChar"/>
+        </w:rPr>
+        <w:t>http_uri_query</w:t>
+      </w:r>
+      <w:proofErr w:type="spellEnd"/>
+      <w:r>
+        <w:rPr>
+          <w:rStyle w:val="EmphasizeChar"/>
+        </w:rPr>
+        <w:tab/>
+      </w:r>
+      <w:r>
+        <w:t>Request URI query string.</w:t>
+      </w:r>
+    </w:p>
+    <w:p>
+      <w:pPr>
+        <w:ind w:left="2700" w:hanging="2250"/>
+      </w:pPr>
+      <w:proofErr w:type="spellStart"/>
+      <w:r>
+        <w:rPr>
+          <w:rStyle w:val="EmphasizeChar"/>
+        </w:rPr>
+        <w:t>http_user_agent</w:t>
+      </w:r>
+      <w:proofErr w:type="spellEnd"/>
+      <w:r>
+        <w:tab/>
+      </w:r>
+      <w:r>
+        <w:t xml:space="preserve">HTTP </w:t>
+      </w:r>
+      <w:r>
+        <w:rPr>
+          <w:rStyle w:val="EmphasizeChar"/>
+        </w:rPr>
+        <w:t>User-Agent</w:t>
+      </w:r>
+      <w:r>
+        <w:t xml:space="preserve"> header.</w:t>
+      </w:r>
+    </w:p>
+    <w:p>
+      <w:pPr>
+        <w:ind w:left="2700" w:hanging="2250"/>
+      </w:pPr>
+      <w:proofErr w:type="spellStart"/>
+      <w:r>
+        <w:rPr>
+          <w:rStyle w:val="EmphasizeChar"/>
+        </w:rPr>
+        <w:t>http_version</w:t>
+      </w:r>
+      <w:proofErr w:type="spellEnd"/>
+      <w:r>
+        <w:tab/>
+      </w:r>
+      <w:r>
+        <w:t>The HTTP version, like: HTTP/1.</w:t>
+      </w:r>
+      <w:r>
+        <w:t>1</w:t>
+      </w:r>
+    </w:p>
+    <w:p>
+      <w:pPr>
+        <w:pStyle w:val="Heading3"/>
+      </w:pPr>
+      <w:r>
+        <w:t xml:space="preserve">Audit </w:t>
+      </w:r>
+      <w:r>
+        <w:t>Details</w:t>
+      </w:r>
+    </w:p>
+    <w:p>
+      <w:r>
+        <w:t>TODO: DESCRIBE THESE</w:t>
+      </w:r>
+    </w:p>
+    <w:p>
+      <w:pPr>
+        <w:ind w:left="1980" w:hanging="1620"/>
+      </w:pPr>
+      <w:r>
+        <w:rPr>
+          <w:rStyle w:val="EmphasizeChar"/>
+        </w:rPr>
+        <w:t>cluster</w:t>
+      </w:r>
+      <w:r>
+        <w:tab/>
+        <w:t>Identifies the source cluster within the datacenter.</w:t>
+      </w:r>
+    </w:p>
+    <w:p>
+      <w:pPr>
+        <w:ind w:left="1980" w:hanging="1620"/>
+      </w:pPr>
+      <w:r>
+        <w:rPr>
+          <w:rStyle w:val="EmphasizeChar"/>
+        </w:rPr>
+        <w:t>datacenter</w:t>
+      </w:r>
+      <w:r>
+        <w:tab/>
+        <w:t>Identifies the source datacenter.</w:t>
+      </w:r>
+    </w:p>
+    <w:p>
+      <w:pPr>
+        <w:ind w:left="1980" w:hanging="1620"/>
+      </w:pPr>
+      <w:r>
+        <w:rPr>
+          <w:rStyle w:val="EmphasizeChar"/>
+        </w:rPr>
+        <w:t>details</w:t>
+      </w:r>
+      <w:r>
+        <w:rPr>
+          <w:rStyle w:val="EmphasizeChar"/>
+        </w:rPr>
+        <w:tab/>
+      </w:r>
+      <w:r>
+        <w:t>Vault audit event details.</w:t>
+      </w:r>
+    </w:p>
+    <w:p>
+      <w:pPr>
+        <w:ind w:left="1980" w:hanging="1620"/>
+      </w:pPr>
+      <w:r>
+        <w:rPr>
+          <w:rStyle w:val="EmphasizeChar"/>
+        </w:rPr>
+        <w:t>environment</w:t>
+      </w:r>
+      <w:r>
+        <w:tab/>
+        <w:t xml:space="preserve">Identifies the operational environment, one of: </w:t>
+      </w:r>
+      <w:r>
+        <w:rPr>
+          <w:rStyle w:val="EmphasizeChar"/>
+        </w:rPr>
+        <w:t>dev</w:t>
+      </w:r>
+      <w:r>
+        <w:t xml:space="preserve">, </w:t>
+      </w:r>
+      <w:r>
+        <w:rPr>
+          <w:rStyle w:val="EmphasizeChar"/>
+        </w:rPr>
+        <w:t>test</w:t>
+      </w:r>
+      <w:r>
+        <w:t xml:space="preserve">, </w:t>
+      </w:r>
+      <w:r>
+        <w:rPr>
+          <w:rStyle w:val="EmphasizeChar"/>
+        </w:rPr>
+        <w:t>stage</w:t>
+      </w:r>
+      <w:r>
+        <w:t xml:space="preserve">, </w:t>
+      </w:r>
+      <w:r>
+        <w:rPr>
+          <w:rStyle w:val="EmphasizeChar"/>
+        </w:rPr>
+        <w:t>prod</w:t>
+      </w:r>
+      <w:r>
+        <w:t xml:space="preserve">, or </w:t>
+      </w:r>
+      <w:r>
+        <w:rPr>
+          <w:rStyle w:val="EmphasizeChar"/>
+        </w:rPr>
+        <w:t>other</w:t>
+      </w:r>
+      <w:r>
+        <w:t>.</w:t>
+      </w:r>
+    </w:p>
+    <w:p>
+      <w:pPr>
+        <w:ind w:left="1980" w:hanging="1620"/>
+      </w:pPr>
+      <w:r>
+        <w:rPr>
+          <w:rStyle w:val="EmphasizeChar"/>
+        </w:rPr>
+        <w:t>node</w:t>
+      </w:r>
+      <w:r>
+        <w:tab/>
+        <w:t>Docker host node name as specified in the cluster definition.</w:t>
+      </w:r>
+    </w:p>
+    <w:p>
+      <w:pPr>
+        <w:ind w:left="1980" w:hanging="1620"/>
+      </w:pPr>
+      <w:proofErr w:type="spellStart"/>
+      <w:r>
+        <w:rPr>
+          <w:rStyle w:val="EmphasizeChar"/>
+        </w:rPr>
+        <w:t>node_dnsname</w:t>
+      </w:r>
+      <w:proofErr w:type="spellEnd"/>
+      <w:r>
+        <w:tab/>
+        <w:t>Docker host node DNS name (if any).</w:t>
+      </w:r>
+    </w:p>
+    <w:p>
+      <w:pPr>
+        <w:ind w:left="1980" w:hanging="1620"/>
+      </w:pPr>
+      <w:proofErr w:type="spellStart"/>
+      <w:r>
+        <w:rPr>
+          <w:rStyle w:val="EmphasizeChar"/>
+        </w:rPr>
+        <w:t>node_ip</w:t>
+      </w:r>
+      <w:proofErr w:type="spellEnd"/>
+      <w:r>
+        <w:tab/>
+        <w:t>Docker host node’s IP address on the local cluster network.</w:t>
+      </w:r>
+    </w:p>
+    <w:p>
+      <w:pPr>
+        <w:ind w:left="1980" w:hanging="1620"/>
+      </w:pPr>
+      <w:proofErr w:type="spellStart"/>
+      <w:r>
+        <w:rPr>
+          <w:rStyle w:val="EmphasizeChar"/>
+        </w:rPr>
+        <w:t>node_role</w:t>
+      </w:r>
+      <w:proofErr w:type="spellEnd"/>
+      <w:r>
+        <w:tab/>
+        <w:t xml:space="preserve">Docker host node role, one of: </w:t>
+      </w:r>
+      <w:r>
+        <w:rPr>
+          <w:rStyle w:val="EmphasizeChar"/>
+        </w:rPr>
+        <w:t>manager</w:t>
+      </w:r>
+      <w:r>
+        <w:t xml:space="preserve"> or </w:t>
+      </w:r>
+      <w:r>
+        <w:rPr>
+          <w:rStyle w:val="EmphasizeChar"/>
+        </w:rPr>
+        <w:t>worker</w:t>
+      </w:r>
+      <w:r>
+        <w:t>.</w:t>
+      </w:r>
+    </w:p>
+    <w:p>
+      <w:pPr>
+        <w:ind w:left="1980" w:hanging="1620"/>
+      </w:pPr>
+      <w:r>
+        <w:rPr>
+          <w:rStyle w:val="EmphasizeChar"/>
+        </w:rPr>
+        <w:t>service</w:t>
+      </w:r>
+      <w:r>
+        <w:tab/>
+        <w:t>Names the service or container.</w:t>
+      </w:r>
+    </w:p>
+    <w:p>
+      <w:pPr>
+        <w:ind w:left="1980" w:hanging="1620"/>
+      </w:pPr>
+      <w:r>
+        <w:rPr>
+          <w:rStyle w:val="EmphasizeChar"/>
+        </w:rPr>
+        <w:t>tag</w:t>
+      </w:r>
+      <w:r>
+        <w:rPr>
+          <w:rStyle w:val="EmphasizeChar"/>
+        </w:rPr>
+        <w:tab/>
+      </w:r>
+      <w:r>
+        <w:t xml:space="preserve">The </w:t>
+      </w:r>
+      <w:proofErr w:type="spellStart"/>
+      <w:r>
+        <w:t>Fluentd</w:t>
+      </w:r>
+      <w:proofErr w:type="spellEnd"/>
+      <w:r>
+        <w:t xml:space="preserve"> event tag at the time when the event was persisted to Elasticsearch.</w:t>
+      </w:r>
+    </w:p>
+    <w:p>
+      <w:pPr>
+        <w:ind w:left="1980" w:hanging="1620"/>
+      </w:pPr>
+      <w:r>
+        <w:rPr>
+          <w:rStyle w:val="EmphasizeChar"/>
+        </w:rPr>
+        <w:t>@timestamp</w:t>
+      </w:r>
+      <w:r>
+        <w:tab/>
+        <w:t>Unix time (seconds) when the event was emitted or captured.</w:t>
+      </w:r>
+    </w:p>
+    <w:p>
+      <w:pPr>
+        <w:pStyle w:val="Heading2"/>
+      </w:pPr>
+      <w:r>
+        <w:t>Custom Event Processing</w:t>
+      </w:r>
+    </w:p>
+    <w:p>
+      <w:r>
+        <w:t xml:space="preserve">By default, </w:t>
+      </w:r>
+      <w:r>
+        <w:t>n</w:t>
+      </w:r>
+      <w:r>
+        <w:t>eonCLUSTER</w:t>
+      </w:r>
+      <w:r>
+        <w:t xml:space="preserve"> log pipeline attempts to extract some fields such as the timestamp, log level, module, and the remaining message from log events passing through the pipeline.  This can work for many applications, but sometimes logs require custom processing.</w:t>
+      </w:r>
+    </w:p>
+    <w:p>
+      <w:r>
+        <w:t>To accomplish this, you’ll need to ta</w:t>
+      </w:r>
+      <w:r>
+        <w:t>g the application events with a</w:t>
+      </w:r>
+      <w:r>
+        <w:t xml:space="preserve"> log source identifier as the leading tag segment.  The typical case will be to specify </w:t>
+      </w:r>
+      <w:r>
+        <w:rPr>
+          <w:rStyle w:val="EmphasizeChar"/>
+        </w:rPr>
+        <w:t>--log-driver=</w:t>
+      </w:r>
+      <w:proofErr w:type="spellStart"/>
+      <w:r>
+        <w:rPr>
+          <w:rStyle w:val="EmphasizeChar"/>
+        </w:rPr>
+        <w:t>f</w:t>
+      </w:r>
+      <w:r>
+        <w:rPr>
+          <w:rStyle w:val="EmphasizeChar"/>
+        </w:rPr>
+        <w:t>luentd</w:t>
+      </w:r>
+      <w:proofErr w:type="spellEnd"/>
+      <w:r>
+        <w:t xml:space="preserve"> and then </w:t>
+      </w:r>
+      <w:r>
+        <w:rPr>
+          <w:rStyle w:val="EmphasizeChar"/>
+        </w:rPr>
+        <w:t>--log-</w:t>
+      </w:r>
+      <w:r>
+        <w:rPr>
+          <w:rStyle w:val="EmphasizeChar"/>
+        </w:rPr>
+        <w:t>opt tag=&lt;value&gt;</w:t>
+      </w:r>
+      <w:r>
+        <w:t xml:space="preserve"> as one of these strings when deploying a Docker service or container.  This gives the </w:t>
+      </w:r>
+      <w:r>
+        <w:rPr>
+          <w:rStyle w:val="EmphasizeChar"/>
+        </w:rPr>
+        <w:t>neon-log-collector</w:t>
+      </w:r>
+      <w:r>
+        <w:t xml:space="preserve"> service enough information to customize event parsing for the specific application.</w:t>
+      </w:r>
+    </w:p>
+    <w:p>
+      <w:r>
+        <w:t xml:space="preserve">Here are the predefined identifiers supported by </w:t>
+      </w:r>
+      <w:r>
+        <w:t>n</w:t>
+      </w:r>
+      <w:r>
+        <w:t>eonCLUSTER</w:t>
+      </w:r>
+      <w:r>
+        <w:t xml:space="preserve"> out of the box.  You may specify custom tags and then extend the neon-log-collector image to support other applications.</w:t>
+      </w:r>
+    </w:p>
+    <w:p>
+      <w:pPr>
+        <w:ind w:left="2070" w:hanging="1710"/>
+        <w:rPr>
+          <w:rStyle w:val="EmphasizeChar"/>
+          <w:b w:val="0"/>
+        </w:rPr>
+      </w:pPr>
+      <w:r>
+        <w:rPr>
+          <w:rStyle w:val="EmphasizeChar"/>
+        </w:rPr>
+        <w:t>neon-common</w:t>
+      </w:r>
+      <w:r>
+        <w:rPr>
+          <w:rStyle w:val="EmphasizeChar"/>
+        </w:rPr>
+        <w:tab/>
+      </w:r>
+      <w:r>
+        <w:t xml:space="preserve">Many </w:t>
+      </w:r>
+      <w:proofErr w:type="spellStart"/>
+      <w:r>
+        <w:t>NeonResearch</w:t>
+      </w:r>
+      <w:proofErr w:type="spellEnd"/>
+      <w:r>
+        <w:t xml:space="preserve"> applications emit a common log message format that include an optional timestamp, optional log-level, and optional sections in that order, followed by the message text.  Each of the optional sections are </w:t>
+      </w:r>
+      <w:r>
         <w:lastRenderedPageBreak/>
-        <w:t>http_uri</w:t>
-      </w:r>
-      <w:proofErr w:type="spellEnd"/>
-      <w:r>
-        <w:tab/>
-      </w:r>
-      <w:r>
-        <w:t>R</w:t>
-      </w:r>
-      <w:r>
-        <w:t xml:space="preserve">elative request URI </w:t>
-      </w:r>
-      <w:r>
-        <w:t>excluding</w:t>
-      </w:r>
-      <w:r>
-        <w:t xml:space="preserve"> query string</w:t>
-      </w:r>
-      <w:r>
-        <w:t>s</w:t>
-      </w:r>
-      <w:r>
+        <w:t>surrounded by square brackets and are</w:t>
+      </w:r>
+      <w:r>
+        <w:t xml:space="preserve"> </w:t>
+      </w:r>
+      <w:r>
+        <w:t>formatted like:</w:t>
+      </w:r>
+      <w:r>
+        <w:br/>
+      </w:r>
+      <w:r>
+        <w:rPr>
+          <w:rStyle w:val="EmphasizeChar"/>
+          <w:b w:val="0"/>
+        </w:rPr>
+        <w:br/>
+      </w:r>
+      <w:r>
+        <w:rPr>
+          <w:rStyle w:val="CodeChar"/>
+        </w:rPr>
+        <w:t>[2017-01-27T19:04:11.000+00:00] [info] [</w:t>
+      </w:r>
+      <w:proofErr w:type="spellStart"/>
+      <w:proofErr w:type="gramStart"/>
+      <w:r>
+        <w:rPr>
+          <w:rStyle w:val="CodeChar"/>
+        </w:rPr>
+        <w:t>module:main</w:t>
+      </w:r>
+      <w:proofErr w:type="spellEnd"/>
+      <w:proofErr w:type="gramEnd"/>
+      <w:r>
+        <w:rPr>
+          <w:rStyle w:val="CodeChar"/>
+        </w:rPr>
+        <w:t>]</w:t>
+      </w:r>
+      <w:r>
+        <w:rPr>
+          <w:rStyle w:val="CodeChar"/>
+        </w:rPr>
+        <w:t xml:space="preserve"> [activity:&lt;</w:t>
+      </w:r>
+      <w:proofErr w:type="spellStart"/>
+      <w:r>
+        <w:rPr>
+          <w:rStyle w:val="CodeChar"/>
+        </w:rPr>
+        <w:t>guid</w:t>
+      </w:r>
+      <w:proofErr w:type="spellEnd"/>
+      <w:r>
+        <w:rPr>
+          <w:rStyle w:val="CodeChar"/>
+        </w:rPr>
+        <w:t>&gt;]</w:t>
+      </w:r>
+      <w:r>
+        <w:rPr>
+          <w:rStyle w:val="CodeChar"/>
+        </w:rPr>
+        <w:t xml:space="preserve"> </w:t>
+      </w:r>
+      <w:r>
+        <w:rPr>
+          <w:rStyle w:val="CodeChar"/>
+        </w:rPr>
+        <w:t>The message</w:t>
+      </w:r>
+      <w:r>
+        <w:rPr>
+          <w:rStyle w:val="CodeChar"/>
+        </w:rPr>
         <w:t>.</w:t>
       </w:r>
     </w:p>
     <w:p>
       <w:pPr>
-        <w:ind w:left="2700" w:hanging="2250"/>
-      </w:pPr>
-      <w:proofErr w:type="spellStart"/>
-      <w:r>
-        <w:rPr>
-          <w:rStyle w:val="EmphasizeChar"/>
-        </w:rPr>
-        <w:t>http_uri_query</w:t>
-      </w:r>
-      <w:proofErr w:type="spellEnd"/>
-      <w:r>
-        <w:rPr>
-          <w:rStyle w:val="EmphasizeChar"/>
-        </w:rPr>
-        <w:tab/>
-      </w:r>
-      <w:r>
-        <w:t>Request URI query string.</w:t>
-      </w:r>
-    </w:p>
-    <w:p>
-      <w:pPr>
-        <w:ind w:left="2700" w:hanging="2250"/>
-      </w:pPr>
-      <w:proofErr w:type="spellStart"/>
-      <w:r>
-        <w:rPr>
-          <w:rStyle w:val="EmphasizeChar"/>
-        </w:rPr>
-        <w:t>http_user_agent</w:t>
-      </w:r>
-      <w:proofErr w:type="spellEnd"/>
-      <w:r>
-        <w:tab/>
-      </w:r>
-      <w:r>
-        <w:t xml:space="preserve">HTTP </w:t>
-      </w:r>
-      <w:r>
-        <w:rPr>
-          <w:rStyle w:val="EmphasizeChar"/>
-        </w:rPr>
-        <w:t>User-Agent</w:t>
-      </w:r>
-      <w:r>
-        <w:t xml:space="preserve"> header.</w:t>
-      </w:r>
-    </w:p>
-    <w:p>
-      <w:pPr>
-        <w:ind w:left="2700" w:hanging="2250"/>
-      </w:pPr>
-      <w:proofErr w:type="spellStart"/>
-      <w:r>
-        <w:rPr>
-          <w:rStyle w:val="EmphasizeChar"/>
-        </w:rPr>
-        <w:t>http_version</w:t>
-      </w:r>
-      <w:proofErr w:type="spellEnd"/>
-      <w:r>
-        <w:tab/>
-      </w:r>
-      <w:r>
-        <w:t>The HTTP version, like: HTTP/1.</w:t>
-      </w:r>
-      <w:r>
-        <w:t>1</w:t>
-      </w:r>
-    </w:p>
-    <w:p>
-      <w:pPr>
-        <w:pStyle w:val="Heading3"/>
-      </w:pPr>
-      <w:r>
-        <w:t xml:space="preserve">Audit </w:t>
-      </w:r>
-      <w:r>
-        <w:t>Details</w:t>
-      </w:r>
-    </w:p>
-    <w:p>
-      <w:r>
-        <w:t>TODO: DESCRIBE THESE</w:t>
-      </w:r>
-    </w:p>
-    <w:p>
-      <w:pPr>
-        <w:ind w:left="1980" w:hanging="1620"/>
-      </w:pPr>
-      <w:r>
-        <w:rPr>
-          <w:rStyle w:val="EmphasizeChar"/>
-        </w:rPr>
-        <w:t>cluster</w:t>
-      </w:r>
-      <w:r>
-        <w:tab/>
-        <w:t>Identifies the source cluster within the datacenter.</w:t>
-      </w:r>
-    </w:p>
-    <w:p>
-      <w:pPr>
-        <w:ind w:left="1980" w:hanging="1620"/>
-      </w:pPr>
-      <w:r>
-        <w:rPr>
-          <w:rStyle w:val="EmphasizeChar"/>
-        </w:rPr>
-        <w:t>datacenter</w:t>
-      </w:r>
-      <w:r>
-        <w:tab/>
-        <w:t>Identifies the source datacenter.</w:t>
-      </w:r>
-    </w:p>
-    <w:p>
-      <w:pPr>
-        <w:ind w:left="1980" w:hanging="1620"/>
-      </w:pPr>
-      <w:r>
-        <w:rPr>
-          <w:rStyle w:val="EmphasizeChar"/>
-        </w:rPr>
-        <w:t>details</w:t>
-      </w:r>
-      <w:r>
-        <w:rPr>
-          <w:rStyle w:val="EmphasizeChar"/>
-        </w:rPr>
-        <w:tab/>
-      </w:r>
-      <w:r>
-        <w:t>Vault audit event details.</w:t>
-      </w:r>
-    </w:p>
-    <w:p>
-      <w:pPr>
-        <w:ind w:left="1980" w:hanging="1620"/>
-      </w:pPr>
-      <w:r>
-        <w:rPr>
-          <w:rStyle w:val="EmphasizeChar"/>
-        </w:rPr>
-        <w:t>environment</w:t>
-      </w:r>
-      <w:r>
-        <w:tab/>
-        <w:t xml:space="preserve">Identifies the operational environment, one of: </w:t>
-      </w:r>
-      <w:r>
-        <w:rPr>
-          <w:rStyle w:val="EmphasizeChar"/>
-        </w:rPr>
-        <w:t>dev</w:t>
-      </w:r>
-      <w:r>
-        <w:t xml:space="preserve">, </w:t>
-      </w:r>
-      <w:r>
-        <w:rPr>
-          <w:rStyle w:val="EmphasizeChar"/>
-        </w:rPr>
-        <w:t>test</w:t>
-      </w:r>
-      <w:r>
-        <w:t xml:space="preserve">, </w:t>
-      </w:r>
-      <w:r>
-        <w:rPr>
-          <w:rStyle w:val="EmphasizeChar"/>
-        </w:rPr>
-        <w:t>stage</w:t>
-      </w:r>
-      <w:r>
-        <w:t xml:space="preserve">, </w:t>
-      </w:r>
-      <w:r>
-        <w:rPr>
-          <w:rStyle w:val="EmphasizeChar"/>
-        </w:rPr>
-        <w:t>prod</w:t>
-      </w:r>
-      <w:r>
-        <w:t xml:space="preserve">, or </w:t>
-      </w:r>
-      <w:r>
-        <w:rPr>
-          <w:rStyle w:val="EmphasizeChar"/>
-        </w:rPr>
-        <w:t>other</w:t>
-      </w:r>
-      <w:r>
-        <w:t>.</w:t>
-      </w:r>
-    </w:p>
-    <w:p>
-      <w:pPr>
-        <w:ind w:left="1980" w:hanging="1620"/>
-      </w:pPr>
-      <w:r>
-        <w:rPr>
-          <w:rStyle w:val="EmphasizeChar"/>
-        </w:rPr>
-        <w:t>node</w:t>
-      </w:r>
-      <w:r>
-        <w:tab/>
-        <w:t>Docker host node name as specified in the cluster definition.</w:t>
-      </w:r>
-    </w:p>
-    <w:p>
-      <w:pPr>
-        <w:ind w:left="1980" w:hanging="1620"/>
-      </w:pPr>
-      <w:proofErr w:type="spellStart"/>
-      <w:r>
-        <w:rPr>
-          <w:rStyle w:val="EmphasizeChar"/>
-        </w:rPr>
-        <w:t>node_dnsname</w:t>
-      </w:r>
-      <w:proofErr w:type="spellEnd"/>
-      <w:r>
-        <w:tab/>
-        <w:t>Docker host node DNS name (if any).</w:t>
-      </w:r>
-    </w:p>
-    <w:p>
-      <w:pPr>
-        <w:ind w:left="1980" w:hanging="1620"/>
-      </w:pPr>
-      <w:proofErr w:type="spellStart"/>
-      <w:r>
-        <w:rPr>
-          <w:rStyle w:val="EmphasizeChar"/>
-        </w:rPr>
-        <w:t>node_ip</w:t>
-      </w:r>
-      <w:proofErr w:type="spellEnd"/>
-      <w:r>
-        <w:tab/>
-        <w:t>Docker host node’s IP address on the local cluster network.</w:t>
-      </w:r>
-    </w:p>
-    <w:p>
-      <w:pPr>
-        <w:ind w:left="1980" w:hanging="1620"/>
-      </w:pPr>
-      <w:proofErr w:type="spellStart"/>
-      <w:r>
-        <w:rPr>
-          <w:rStyle w:val="EmphasizeChar"/>
-        </w:rPr>
-        <w:t>node_role</w:t>
-      </w:r>
-      <w:proofErr w:type="spellEnd"/>
-      <w:r>
-        <w:tab/>
-        <w:t xml:space="preserve">Docker host node role, one of: </w:t>
-      </w:r>
-      <w:r>
-        <w:rPr>
-          <w:rStyle w:val="EmphasizeChar"/>
-        </w:rPr>
-        <w:t>manager</w:t>
-      </w:r>
-      <w:r>
-        <w:t xml:space="preserve"> or </w:t>
-      </w:r>
-      <w:r>
-        <w:rPr>
-          <w:rStyle w:val="EmphasizeChar"/>
-        </w:rPr>
-        <w:t>worker</w:t>
-      </w:r>
-      <w:r>
-        <w:t>.</w:t>
-      </w:r>
-    </w:p>
-    <w:p>
-      <w:pPr>
-        <w:ind w:left="1980" w:hanging="1620"/>
-      </w:pPr>
-      <w:r>
-        <w:rPr>
-          <w:rStyle w:val="EmphasizeChar"/>
-        </w:rPr>
-        <w:t>service</w:t>
-      </w:r>
-      <w:r>
-        <w:tab/>
-        <w:t>Names the service or container.</w:t>
-      </w:r>
-    </w:p>
-    <w:p>
-      <w:pPr>
-        <w:ind w:left="1980" w:hanging="1620"/>
-      </w:pPr>
-      <w:r>
-        <w:rPr>
-          <w:rStyle w:val="EmphasizeChar"/>
-        </w:rPr>
-        <w:t>tag</w:t>
-      </w:r>
-      <w:r>
-        <w:rPr>
-          <w:rStyle w:val="EmphasizeChar"/>
-        </w:rPr>
-        <w:tab/>
-      </w:r>
-      <w:r>
-        <w:t xml:space="preserve">The </w:t>
-      </w:r>
-      <w:proofErr w:type="spellStart"/>
-      <w:r>
-        <w:t>Fluentd</w:t>
-      </w:r>
-      <w:proofErr w:type="spellEnd"/>
-      <w:r>
-        <w:t xml:space="preserve"> event tag at the time when the event was persisted to Elasticsearch.</w:t>
-      </w:r>
-    </w:p>
-    <w:p>
-      <w:pPr>
-        <w:ind w:left="1980" w:hanging="1620"/>
-      </w:pPr>
-      <w:r>
-        <w:rPr>
-          <w:rStyle w:val="EmphasizeChar"/>
-        </w:rPr>
-        <w:t>@timestamp</w:t>
-      </w:r>
-      <w:r>
-        <w:tab/>
-        <w:t>Unix time (seconds) when the event was emitted or captured.</w:t>
-      </w:r>
-    </w:p>
-    <w:p>
-      <w:pPr>
-        <w:pStyle w:val="Heading2"/>
-      </w:pPr>
-      <w:r>
-        <w:t>Custom Event Processing</w:t>
-      </w:r>
-    </w:p>
-    <w:p>
-      <w:r>
-        <w:t xml:space="preserve">By default, </w:t>
-      </w:r>
-      <w:r>
-        <w:t>n</w:t>
-      </w:r>
-      <w:r>
-        <w:t>eonCLUSTER</w:t>
-      </w:r>
-      <w:r>
-        <w:t xml:space="preserve"> log pipeline attempts to extract some fields such as the timestamp, log level, module, and the remaining message from log events passing through the pipeline.  This can work for many applications, but sometimes logs require custom processing.</w:t>
-      </w:r>
-    </w:p>
-    <w:p>
-      <w:r>
-        <w:t>To accomplish this, you’ll need to ta</w:t>
-      </w:r>
-      <w:r>
-        <w:t>g the application events with a</w:t>
-      </w:r>
-      <w:r>
-        <w:t xml:space="preserve"> log source identifier as the leading tag segment.  The typical case will be to specify </w:t>
-      </w:r>
-      <w:r>
-        <w:rPr>
-          <w:rStyle w:val="EmphasizeChar"/>
-        </w:rPr>
-        <w:t>--log-driver=</w:t>
-      </w:r>
-      <w:proofErr w:type="spellStart"/>
-      <w:r>
-        <w:rPr>
-          <w:rStyle w:val="EmphasizeChar"/>
-        </w:rPr>
-        <w:t>f</w:t>
-      </w:r>
-      <w:r>
-        <w:rPr>
-          <w:rStyle w:val="EmphasizeChar"/>
-        </w:rPr>
-        <w:t>luentd</w:t>
-      </w:r>
-      <w:proofErr w:type="spellEnd"/>
-      <w:r>
-        <w:t xml:space="preserve"> and then </w:t>
-      </w:r>
-      <w:r>
-        <w:rPr>
-          <w:rStyle w:val="EmphasizeChar"/>
-        </w:rPr>
-        <w:t>--log-</w:t>
-      </w:r>
-      <w:r>
-        <w:rPr>
-          <w:rStyle w:val="EmphasizeChar"/>
-        </w:rPr>
-        <w:t>opt tag=&lt;value&gt;</w:t>
-      </w:r>
-      <w:r>
-        <w:t xml:space="preserve"> as one of these strings when deploying a Docker service or container.  This gives the </w:t>
-      </w:r>
-      <w:r>
-        <w:rPr>
-          <w:rStyle w:val="EmphasizeChar"/>
-        </w:rPr>
-        <w:t>neon-log-collector</w:t>
-      </w:r>
-      <w:r>
-        <w:t xml:space="preserve"> service enough information to customize event parsing for the specific application.</w:t>
-      </w:r>
-    </w:p>
-    <w:p>
-      <w:r>
-        <w:t xml:space="preserve">Here are the predefined identifiers supported by </w:t>
-      </w:r>
-      <w:r>
-        <w:t>n</w:t>
-      </w:r>
-      <w:r>
-        <w:t>eonCLUSTER</w:t>
-      </w:r>
-      <w:r>
-        <w:t xml:space="preserve"> out of the box.  You may specify custom tags and then extend the neon-log-collector image to support other applications.</w:t>
-      </w:r>
-    </w:p>
-    <w:p>
-      <w:pPr>
         <w:ind w:left="2070" w:hanging="1710"/>
-        <w:rPr>
-          <w:rStyle w:val="EmphasizeChar"/>
-          <w:b w:val="0"/>
-        </w:rPr>
-      </w:pPr>
-      <w:r>
-        <w:rPr>
-          <w:rStyle w:val="EmphasizeChar"/>
-        </w:rPr>
-        <w:t>neon-common</w:t>
-      </w:r>
-      <w:r>
-        <w:rPr>
-          <w:rStyle w:val="EmphasizeChar"/>
-        </w:rPr>
-        <w:tab/>
-      </w:r>
-      <w:r>
-        <w:t xml:space="preserve">Many </w:t>
-      </w:r>
-      <w:proofErr w:type="spellStart"/>
-      <w:r>
-        <w:t>NeonResearch</w:t>
-      </w:r>
-      <w:proofErr w:type="spellEnd"/>
-      <w:r>
-        <w:t xml:space="preserve"> applications emit a common log message format that include an optional timestamp, optional log-level, and optional sections in that order, followed by the message text.  Each of the optional sections are surrounded by square brackets and are</w:t>
-      </w:r>
-      <w:r>
-        <w:t xml:space="preserve"> </w:t>
-      </w:r>
-      <w:r>
-        <w:t>formatted like:</w:t>
-      </w:r>
-      <w:r>
-        <w:br/>
-      </w:r>
-      <w:r>
-        <w:rPr>
-          <w:rStyle w:val="EmphasizeChar"/>
-          <w:b w:val="0"/>
-        </w:rPr>
-        <w:br/>
-      </w:r>
-      <w:r>
-        <w:rPr>
-          <w:rStyle w:val="CodeChar"/>
-        </w:rPr>
-        <w:t>[2017-01-27T19:04:11.000+00:00] [info] [</w:t>
-      </w:r>
-      <w:proofErr w:type="spellStart"/>
-      <w:proofErr w:type="gramStart"/>
-      <w:r>
-        <w:rPr>
-          <w:rStyle w:val="CodeChar"/>
-        </w:rPr>
-        <w:t>module:main</w:t>
-      </w:r>
-      <w:proofErr w:type="spellEnd"/>
-      <w:proofErr w:type="gramEnd"/>
-      <w:r>
-        <w:rPr>
-          <w:rStyle w:val="CodeChar"/>
-        </w:rPr>
-        <w:t>]</w:t>
-      </w:r>
-      <w:r>
-        <w:rPr>
-          <w:rStyle w:val="CodeChar"/>
-        </w:rPr>
-        <w:t xml:space="preserve"> [activity:&lt;</w:t>
-      </w:r>
-      <w:proofErr w:type="spellStart"/>
-      <w:r>
-        <w:rPr>
-          <w:rStyle w:val="CodeChar"/>
-        </w:rPr>
-        <w:t>guid</w:t>
-      </w:r>
-      <w:proofErr w:type="spellEnd"/>
-      <w:r>
-        <w:rPr>
-          <w:rStyle w:val="CodeChar"/>
-        </w:rPr>
-        <w:t>&gt;]</w:t>
-      </w:r>
-      <w:r>
-        <w:rPr>
-          <w:rStyle w:val="CodeChar"/>
-        </w:rPr>
-        <w:t xml:space="preserve"> </w:t>
-      </w:r>
-      <w:r>
-        <w:rPr>
-          <w:rStyle w:val="CodeChar"/>
-        </w:rPr>
-        <w:t>The message</w:t>
-      </w:r>
-      <w:r>
-        <w:rPr>
-          <w:rStyle w:val="CodeChar"/>
-        </w:rPr>
-        <w:t>.</w:t>
-      </w:r>
-    </w:p>
-    <w:p>
-      <w:pPr>
-        <w:ind w:left="2070" w:hanging="1710"/>
-      </w:pPr>
-      <w:r>
-        <w:rPr>
-          <w:rStyle w:val="EmphasizeChar"/>
-        </w:rPr>
-        <w:lastRenderedPageBreak/>
+      </w:pPr>
+      <w:r>
+        <w:rPr>
+          <w:rStyle w:val="EmphasizeChar"/>
+        </w:rPr>
         <w:t>elasticsearch</w:t>
       </w:r>
       <w:r>
@@ -6771,6 +6872,7 @@
     </w:p>
     <w:p>
       <w:r>
+        <w:lastRenderedPageBreak/>
         <w:t xml:space="preserve">Solution #3 is the easiest way to get started.  This uses </w:t>
       </w:r>
       <w:hyperlink r:id="rId21" w:history="1">
@@ -6793,7 +6895,6 @@
         <w:pStyle w:val="Heading2"/>
       </w:pPr>
       <w:r>
-        <w:lastRenderedPageBreak/>
         <w:t>n</w:t>
       </w:r>
       <w:r>
@@ -8443,7 +8544,7 @@
 </file>
 
 <file path=customXml/itemProps1.xml><?xml version="1.0" encoding="utf-8"?>
-<ds:datastoreItem xmlns:ds="http://schemas.openxmlformats.org/officeDocument/2006/customXml" ds:itemID="{0AC92E1A-1EE9-4265-A2C9-A346E2FA50EF}">
+<ds:datastoreItem xmlns:ds="http://schemas.openxmlformats.org/officeDocument/2006/customXml" ds:itemID="{62C80982-8A1B-4C32-8800-641E16A437C0}">
   <ds:schemaRefs>
     <ds:schemaRef ds:uri="http://schemas.openxmlformats.org/officeDocument/2006/bibliography"/>
   </ds:schemaRefs>

</xml_diff>

<commit_message>
[neon-log-collector]: Lots of logging improvements in progress.
</commit_message>
<xml_diff>
--- a/Doc/Conventions.docx
+++ b/Doc/Conventions.docx
@@ -126,14 +126,12 @@
       <w:r>
         <w:t xml:space="preserve"> services described below.  The port definitions are defined in the </w:t>
       </w:r>
-      <w:proofErr w:type="spellStart"/>
       <w:r>
         <w:rPr>
           <w:rStyle w:val="CodeChar"/>
         </w:rPr>
         <w:t>NeonClusterPorts</w:t>
       </w:r>
-      <w:proofErr w:type="spellEnd"/>
       <w:r>
         <w:t xml:space="preserve"> class.</w:t>
       </w:r>
@@ -273,15 +271,7 @@
     </w:p>
     <w:p>
       <w:r>
-        <w:t xml:space="preserve">These proxies are used to augment the built-in Docker service discovery and routing capabilities which doesn’t provide for routing external traffic from a router or load balancer to Docker services and also for providing load balancing for stateful services implemented as a group of </w:t>
-      </w:r>
-      <w:proofErr w:type="gramStart"/>
-      <w:r>
-        <w:t>individual</w:t>
-      </w:r>
-      <w:proofErr w:type="gramEnd"/>
-      <w:r>
-        <w:t xml:space="preserve"> (non-service) containers.</w:t>
+        <w:t>These proxies are used to augment the built-in Docker service discovery and routing capabilities which doesn’t provide for routing external traffic from a router or load balancer to Docker services and also for providing load balancing for stateful services implemented as a group of individual (non-service) containers.</w:t>
       </w:r>
     </w:p>
     <w:p>
@@ -756,7 +746,6 @@
       <w:r>
         <w:t xml:space="preserve">The </w:t>
       </w:r>
-      <w:proofErr w:type="spellStart"/>
       <w:r>
         <w:rPr>
           <w:b/>
@@ -764,7 +753,6 @@
         </w:rPr>
         <w:t>AppRole</w:t>
       </w:r>
-      <w:proofErr w:type="spellEnd"/>
       <w:r>
         <w:rPr>
           <w:color w:val="C45911" w:themeColor="accent2" w:themeShade="BF"/>
@@ -939,32 +927,15 @@
         </w:numPr>
       </w:pPr>
       <w:r>
-        <w:t xml:space="preserve">Name an </w:t>
-      </w:r>
-      <w:proofErr w:type="spellStart"/>
-      <w:r>
-        <w:t>AppRole</w:t>
-      </w:r>
-      <w:proofErr w:type="spellEnd"/>
-      <w:r>
-        <w:t xml:space="preserve">: </w:t>
-      </w:r>
-      <w:r>
-        <w:rPr>
-          <w:b/>
-          <w:color w:val="C45911" w:themeColor="accent2" w:themeShade="BF"/>
-        </w:rPr>
-        <w:t>foo-com-</w:t>
-      </w:r>
-      <w:proofErr w:type="spellStart"/>
-      <w:r>
-        <w:rPr>
-          <w:b/>
-          <w:color w:val="C45911" w:themeColor="accent2" w:themeShade="BF"/>
-        </w:rPr>
-        <w:t>myrole</w:t>
-      </w:r>
-      <w:proofErr w:type="spellEnd"/>
+        <w:t xml:space="preserve">Name an AppRole: </w:t>
+      </w:r>
+      <w:r>
+        <w:rPr>
+          <w:b/>
+          <w:color w:val="C45911" w:themeColor="accent2" w:themeShade="BF"/>
+        </w:rPr>
+        <w:t>foo-com-myrole</w:t>
+      </w:r>
     </w:p>
     <w:p>
       <w:pPr>
@@ -982,17 +953,8 @@
           <w:b/>
           <w:color w:val="C45911" w:themeColor="accent2" w:themeShade="BF"/>
         </w:rPr>
-        <w:t>foo-com-</w:t>
-      </w:r>
-      <w:proofErr w:type="spellStart"/>
-      <w:r>
-        <w:rPr>
-          <w:b/>
-          <w:color w:val="C45911" w:themeColor="accent2" w:themeShade="BF"/>
-        </w:rPr>
-        <w:t>mypolicy</w:t>
-      </w:r>
-      <w:proofErr w:type="spellEnd"/>
+        <w:t>foo-com-mypolicy</w:t>
+      </w:r>
     </w:p>
     <w:p>
       <w:pPr>
@@ -1103,25 +1065,14 @@
         </w:rPr>
         <w:t xml:space="preserve">           </w:t>
       </w:r>
-      <w:proofErr w:type="spellStart"/>
-      <w:r>
-        <w:rPr>
-          <w:rFonts w:ascii="Consolas" w:hAnsi="Consolas"/>
-          <w:color w:val="538135" w:themeColor="accent6" w:themeShade="BF"/>
-          <w:sz w:val="19"/>
-          <w:szCs w:val="19"/>
-        </w:rPr>
-        <w:t>dblogin</w:t>
-      </w:r>
-      <w:proofErr w:type="spellEnd"/>
-      <w:r>
-        <w:rPr>
-          <w:rFonts w:ascii="Consolas" w:hAnsi="Consolas"/>
-          <w:color w:val="538135" w:themeColor="accent6" w:themeShade="BF"/>
-          <w:sz w:val="19"/>
-          <w:szCs w:val="19"/>
-        </w:rPr>
-        <w:t>: &lt;credentials&gt;</w:t>
+      <w:r>
+        <w:rPr>
+          <w:rFonts w:ascii="Consolas" w:hAnsi="Consolas"/>
+          <w:color w:val="538135" w:themeColor="accent6" w:themeShade="BF"/>
+          <w:sz w:val="19"/>
+          <w:szCs w:val="19"/>
+        </w:rPr>
+        <w:t>dblogin: &lt;credentials&gt;</w:t>
       </w:r>
     </w:p>
     <w:p>
@@ -1348,19 +1299,8 @@
           <w:sz w:val="19"/>
           <w:szCs w:val="19"/>
         </w:rPr>
-        <w:t>neon-</w:t>
-      </w:r>
-      <w:proofErr w:type="spellStart"/>
-      <w:r>
-        <w:rPr>
-          <w:rFonts w:ascii="Consolas" w:hAnsi="Consolas"/>
-          <w:color w:val="538135" w:themeColor="accent6" w:themeShade="BF"/>
-          <w:sz w:val="19"/>
-          <w:szCs w:val="19"/>
-        </w:rPr>
-        <w:t>foo</w:t>
-      </w:r>
-      <w:proofErr w:type="spellEnd"/>
+        <w:t>neon-foo</w:t>
+      </w:r>
       <w:r>
         <w:rPr>
           <w:rFonts w:ascii="Consolas" w:hAnsi="Consolas"/>
@@ -1565,18 +1505,8 @@
           <w:szCs w:val="19"/>
         </w:rPr>
         <w:tab/>
-      </w:r>
-      <w:proofErr w:type="spellStart"/>
-      <w:r>
-        <w:rPr>
-          <w:rFonts w:ascii="Consolas" w:hAnsi="Consolas"/>
-          <w:color w:val="538135" w:themeColor="accent6" w:themeShade="BF"/>
-          <w:sz w:val="19"/>
-          <w:szCs w:val="19"/>
-        </w:rPr>
         <w:t>vpn</w:t>
       </w:r>
-      <w:proofErr w:type="spellEnd"/>
       <w:r>
         <w:rPr>
           <w:rFonts w:ascii="Consolas" w:hAnsi="Consolas"/>
@@ -1596,8 +1526,6 @@
         <w:tab/>
         <w:t xml:space="preserve">    </w:t>
       </w:r>
-      <w:proofErr w:type="spellStart"/>
-      <w:proofErr w:type="gramStart"/>
       <w:r>
         <w:rPr>
           <w:rFonts w:ascii="Consolas" w:hAnsi="Consolas"/>
@@ -1616,8 +1544,6 @@
         </w:rPr>
         <w:t>.encrypted</w:t>
       </w:r>
-      <w:proofErr w:type="spellEnd"/>
-      <w:proofErr w:type="gramEnd"/>
       <w:r>
         <w:rPr>
           <w:rFonts w:ascii="Consolas" w:hAnsi="Consolas"/>
@@ -2134,15 +2060,7 @@
     </w:p>
     <w:p>
       <w:r>
-        <w:t xml:space="preserve">TODO: Should we define policies for specific services or just set these explicitly in the </w:t>
-      </w:r>
-      <w:proofErr w:type="spellStart"/>
-      <w:r>
-        <w:t>AppRole</w:t>
-      </w:r>
-      <w:proofErr w:type="spellEnd"/>
-      <w:r>
-        <w:t xml:space="preserve"> when the service is deployed?</w:t>
+        <w:t>TODO: Should we define policies for specific services or just set these explicitly in the AppRole when the service is deployed?</w:t>
       </w:r>
     </w:p>
     <w:p>
@@ -2157,13 +2075,122 @@
         <w:t>eonCLUSTER</w:t>
       </w:r>
       <w:r>
+        <w:t xml:space="preserve"> AppRoles</w:t>
+      </w:r>
+    </w:p>
+    <w:p>
+      <w:r>
+        <w:t>n</w:t>
+      </w:r>
+      <w:r>
+        <w:t>eonCLUSTER</w:t>
+      </w:r>
+      <w:r>
+        <w:t xml:space="preserve"> role names are prefixed by </w:t>
+      </w:r>
+      <w:r>
+        <w:rPr>
+          <w:b/>
+          <w:color w:val="C45911" w:themeColor="accent2" w:themeShade="BF"/>
+        </w:rPr>
+        <w:t>neon-*</w:t>
+      </w:r>
+      <w:r>
+        <w:rPr>
+          <w:color w:val="C45911" w:themeColor="accent2" w:themeShade="BF"/>
+        </w:rPr>
         <w:t xml:space="preserve"> </w:t>
       </w:r>
-      <w:proofErr w:type="spellStart"/>
-      <w:r>
-        <w:t>AppRoles</w:t>
-      </w:r>
-      <w:proofErr w:type="spellEnd"/>
+      <w:r>
+        <w:t xml:space="preserve">and typically match the name of the corresponding service.  </w:t>
+      </w:r>
+      <w:r>
+        <w:t xml:space="preserve">These roles are currently </w:t>
+      </w:r>
+      <w:r>
+        <w:t>created when a cluster is provisioned</w:t>
+      </w:r>
+      <w:r>
+        <w:t>:</w:t>
+      </w:r>
+    </w:p>
+    <w:p>
+      <w:pPr>
+        <w:ind w:left="2430" w:hanging="1980"/>
+      </w:pPr>
+      <w:r>
+        <w:rPr>
+          <w:b/>
+          <w:color w:val="C45911" w:themeColor="accent2" w:themeShade="BF"/>
+        </w:rPr>
+        <w:t>neon-proxy-public</w:t>
+      </w:r>
+      <w:r>
+        <w:tab/>
+        <w:t xml:space="preserve">Granted the </w:t>
+      </w:r>
+      <w:r>
+        <w:rPr>
+          <w:b/>
+          <w:color w:val="C45911" w:themeColor="accent2" w:themeShade="BF"/>
+        </w:rPr>
+        <w:t>neon-cert-reader</w:t>
+      </w:r>
+      <w:r>
+        <w:rPr>
+          <w:color w:val="C45911" w:themeColor="accent2" w:themeShade="BF"/>
+        </w:rPr>
+        <w:t xml:space="preserve"> </w:t>
+      </w:r>
+      <w:r>
+        <w:t>policy to access the cluster certificates.</w:t>
+      </w:r>
+    </w:p>
+    <w:p>
+      <w:pPr>
+        <w:ind w:left="2430" w:hanging="1980"/>
+      </w:pPr>
+      <w:r>
+        <w:rPr>
+          <w:b/>
+          <w:color w:val="C45911" w:themeColor="accent2" w:themeShade="BF"/>
+        </w:rPr>
+        <w:t>neon-proxy-private</w:t>
+      </w:r>
+      <w:r>
+        <w:rPr>
+          <w:color w:val="C45911" w:themeColor="accent2" w:themeShade="BF"/>
+        </w:rPr>
+        <w:t xml:space="preserve"> </w:t>
+      </w:r>
+      <w:r>
+        <w:tab/>
+        <w:t xml:space="preserve">Granted the </w:t>
+      </w:r>
+      <w:r>
+        <w:rPr>
+          <w:b/>
+          <w:color w:val="C45911" w:themeColor="accent2" w:themeShade="BF"/>
+        </w:rPr>
+        <w:t>neon-cert-reader</w:t>
+      </w:r>
+      <w:r>
+        <w:rPr>
+          <w:color w:val="C45911" w:themeColor="accent2" w:themeShade="BF"/>
+        </w:rPr>
+        <w:t xml:space="preserve"> </w:t>
+      </w:r>
+      <w:r>
+        <w:t>policy to access the cluster certificates.</w:t>
+      </w:r>
+    </w:p>
+    <w:p>
+      <w:pPr>
+        <w:pStyle w:val="Heading1"/>
+      </w:pPr>
+      <w:r>
+        <w:t>Consul</w:t>
+      </w:r>
     </w:p>
     <w:p>
       <w:r>
@@ -2173,76 +2200,79 @@
         <w:t>eonCLUSTER</w:t>
       </w:r>
       <w:r>
-        <w:t xml:space="preserve"> role names are prefixed by </w:t>
-      </w:r>
-      <w:r>
-        <w:rPr>
-          <w:b/>
-          <w:color w:val="C45911" w:themeColor="accent2" w:themeShade="BF"/>
-        </w:rPr>
-        <w:t>neon-*</w:t>
-      </w:r>
-      <w:r>
-        <w:rPr>
-          <w:color w:val="C45911" w:themeColor="accent2" w:themeShade="BF"/>
-        </w:rPr>
+        <w:t xml:space="preserve"> uses HashiCorp Consul as its primary key/value store.  Consul servers are deployed to the cluster manager nodes and are configured for high-availability.  Consul proxy agents are deployed to all worker nodes</w:t>
+      </w:r>
+      <w:r>
+        <w:rPr>
+          <w:rStyle w:val="FootnoteReference"/>
+        </w:rPr>
+        <w:footnoteReference w:id="1"/>
+      </w:r>
+      <w:r>
+        <w:t xml:space="preserve"> such that host processes and containers can always query the local proxy to access Consul.</w:t>
+      </w:r>
+    </w:p>
+    <w:p>
+      <w:pPr>
+        <w:pStyle w:val="Heading2"/>
+      </w:pPr>
+      <w:r>
+        <w:t>Layout</w:t>
+      </w:r>
+    </w:p>
+    <w:p>
+      <w:r>
+        <w:t>n</w:t>
+      </w:r>
+      <w:r>
+        <w:t>eonCLUSTER</w:t>
+      </w:r>
+      <w:r>
+        <w:t xml:space="preserve"> reserves the use of </w:t>
+      </w:r>
+      <w:r>
+        <w:t>all keys prefixed by</w:t>
+      </w:r>
+      <w:r>
         <w:t xml:space="preserve"> </w:t>
       </w:r>
       <w:r>
-        <w:t xml:space="preserve">and typically match the name of the corresponding service.  </w:t>
-      </w:r>
-      <w:r>
-        <w:t xml:space="preserve">These roles are currently </w:t>
-      </w:r>
-      <w:r>
-        <w:t>created when a cluster is provisioned</w:t>
-      </w:r>
-      <w:r>
-        <w:t>:</w:t>
-      </w:r>
-    </w:p>
-    <w:p>
-      <w:pPr>
-        <w:ind w:left="2430" w:hanging="1980"/>
-      </w:pPr>
-      <w:r>
-        <w:rPr>
-          <w:b/>
-          <w:color w:val="C45911" w:themeColor="accent2" w:themeShade="BF"/>
-        </w:rPr>
-        <w:t>neon-proxy-public</w:t>
-      </w:r>
-      <w:r>
-        <w:tab/>
-        <w:t xml:space="preserve">Granted the </w:t>
-      </w:r>
-      <w:r>
-        <w:rPr>
-          <w:b/>
-          <w:color w:val="C45911" w:themeColor="accent2" w:themeShade="BF"/>
-        </w:rPr>
-        <w:t>neon-cert-reader</w:t>
-      </w:r>
-      <w:r>
-        <w:rPr>
-          <w:color w:val="C45911" w:themeColor="accent2" w:themeShade="BF"/>
+        <w:rPr>
+          <w:b/>
+          <w:color w:val="C45911" w:themeColor="accent2" w:themeShade="BF"/>
+        </w:rPr>
+        <w:t>neon</w:t>
+      </w:r>
+      <w:r>
+        <w:rPr>
+          <w:b/>
+          <w:color w:val="C45911" w:themeColor="accent2" w:themeShade="BF"/>
+        </w:rPr>
+        <w:t>*</w:t>
+      </w:r>
+      <w:r>
+        <w:t>.</w:t>
+      </w:r>
+    </w:p>
+    <w:p>
+      <w:r>
+        <w:t xml:space="preserve">We recommend that user-deployed applications and services prefix their keys using a DNS domain you control for example, the owner of </w:t>
+      </w:r>
+      <w:r>
+        <w:t>the</w:t>
+      </w:r>
+      <w:r>
+        <w:rPr>
+          <w:b/>
         </w:rPr>
         <w:t xml:space="preserve"> </w:t>
       </w:r>
       <w:r>
-        <w:t>policy to access the cluster certificates.</w:t>
-      </w:r>
-    </w:p>
-    <w:p>
-      <w:pPr>
-        <w:ind w:left="2430" w:hanging="1980"/>
-      </w:pPr>
-      <w:r>
-        <w:rPr>
-          <w:b/>
-          <w:color w:val="C45911" w:themeColor="accent2" w:themeShade="BF"/>
-        </w:rPr>
-        <w:t>neon-proxy-private</w:t>
+        <w:rPr>
+          <w:b/>
+          <w:color w:val="C45911" w:themeColor="accent2" w:themeShade="BF"/>
+        </w:rPr>
+        <w:t>foo.com</w:t>
       </w:r>
       <w:r>
         <w:rPr>
@@ -2251,15 +2281,14 @@
         <w:t xml:space="preserve"> </w:t>
       </w:r>
       <w:r>
-        <w:tab/>
-        <w:t xml:space="preserve">Granted the </w:t>
-      </w:r>
-      <w:r>
-        <w:rPr>
-          <w:b/>
-          <w:color w:val="C45911" w:themeColor="accent2" w:themeShade="BF"/>
-        </w:rPr>
-        <w:t>neon-cert-reader</w:t>
+        <w:t xml:space="preserve">domain could prefix keys for the </w:t>
+      </w:r>
+      <w:r>
+        <w:rPr>
+          <w:b/>
+          <w:color w:val="C45911" w:themeColor="accent2" w:themeShade="BF"/>
+        </w:rPr>
+        <w:t>bar</w:t>
       </w:r>
       <w:r>
         <w:rPr>
@@ -2268,35 +2297,31 @@
         <w:t xml:space="preserve"> </w:t>
       </w:r>
       <w:r>
-        <w:t>policy to access the cluster certificates.</w:t>
-      </w:r>
-    </w:p>
-    <w:p>
-      <w:pPr>
-        <w:pStyle w:val="Heading1"/>
-      </w:pPr>
-      <w:r>
-        <w:t>Consul</w:t>
-      </w:r>
-    </w:p>
-    <w:p>
-      <w:r>
-        <w:t>n</w:t>
-      </w:r>
-      <w:r>
-        <w:t>eonCLUSTER</w:t>
-      </w:r>
-      <w:r>
-        <w:t xml:space="preserve"> uses HashiCorp Consul as its primary key/value store.  Consul servers are deployed to the cluster manager nodes and are configured for high-availability.  Consul proxy agents are deployed to all worker nodes</w:t>
-      </w:r>
-      <w:r>
-        <w:rPr>
-          <w:rStyle w:val="FootnoteReference"/>
-        </w:rPr>
-        <w:footnoteReference w:id="1"/>
-      </w:r>
-      <w:r>
-        <w:t xml:space="preserve"> such that host processes and containers can always query the local proxy to access Consul.</w:t>
+        <w:t xml:space="preserve">service like: </w:t>
+      </w:r>
+      <w:r>
+        <w:rPr>
+          <w:b/>
+          <w:color w:val="C45911" w:themeColor="accent2" w:themeShade="BF"/>
+        </w:rPr>
+        <w:t>foo.com/</w:t>
+      </w:r>
+      <w:r>
+        <w:rPr>
+          <w:b/>
+          <w:color w:val="C45911" w:themeColor="accent2" w:themeShade="BF"/>
+        </w:rPr>
+        <w:t>bar</w:t>
+      </w:r>
+      <w:r>
+        <w:rPr>
+          <w:b/>
+          <w:color w:val="C45911" w:themeColor="accent2" w:themeShade="BF"/>
+        </w:rPr>
+        <w:t>/*</w:t>
+      </w:r>
+      <w:r>
+        <w:t xml:space="preserve">.  Potential conflicts will be avoided by following this convention. </w:t>
       </w:r>
     </w:p>
     <w:p>
@@ -2304,143 +2329,31 @@
         <w:pStyle w:val="Heading2"/>
       </w:pPr>
       <w:r>
-        <w:t>Layout</w:t>
-      </w:r>
-    </w:p>
-    <w:p>
-      <w:r>
-        <w:t>n</w:t>
-      </w:r>
-      <w:r>
-        <w:t>eonCLUSTER</w:t>
-      </w:r>
-      <w:r>
-        <w:t xml:space="preserve"> reserves the use of </w:t>
-      </w:r>
-      <w:r>
-        <w:t>all keys prefixed by</w:t>
-      </w:r>
-      <w:r>
+        <w:t>Calling Consul</w:t>
+      </w:r>
+    </w:p>
+    <w:p>
+      <w:r>
+        <w:t xml:space="preserve">Consul can be accessed directly from each host using the CLI tool.  The </w:t>
+      </w:r>
+      <w:r>
+        <w:rPr>
+          <w:rFonts w:ascii="Consolas" w:hAnsi="Consolas" w:cs="Consolas"/>
+          <w:b/>
+          <w:color w:val="C45911" w:themeColor="accent2" w:themeShade="BF"/>
+          <w:sz w:val="19"/>
+          <w:szCs w:val="19"/>
+        </w:rPr>
+        <w:t>CONSUL_HTTP_ADDR</w:t>
+      </w:r>
+      <w:r>
+        <w:rPr>
+          <w:b/>
+          <w:color w:val="C45911" w:themeColor="accent2" w:themeShade="BF"/>
+        </w:rPr>
         <w:t xml:space="preserve"> </w:t>
       </w:r>
       <w:r>
-        <w:rPr>
-          <w:b/>
-          <w:color w:val="C45911" w:themeColor="accent2" w:themeShade="BF"/>
-        </w:rPr>
-        <w:t>neon</w:t>
-      </w:r>
-      <w:r>
-        <w:rPr>
-          <w:b/>
-          <w:color w:val="C45911" w:themeColor="accent2" w:themeShade="BF"/>
-        </w:rPr>
-        <w:t>*</w:t>
-      </w:r>
-      <w:r>
-        <w:t>.</w:t>
-      </w:r>
-    </w:p>
-    <w:p>
-      <w:r>
-        <w:t xml:space="preserve">We recommend that user-deployed applications and services prefix their keys using a DNS domain you control for example, the owner of </w:t>
-      </w:r>
-      <w:r>
-        <w:t>the</w:t>
-      </w:r>
-      <w:r>
-        <w:rPr>
-          <w:b/>
-        </w:rPr>
-        <w:t xml:space="preserve"> </w:t>
-      </w:r>
-      <w:r>
-        <w:rPr>
-          <w:b/>
-          <w:color w:val="C45911" w:themeColor="accent2" w:themeShade="BF"/>
-        </w:rPr>
-        <w:t>foo.com</w:t>
-      </w:r>
-      <w:r>
-        <w:rPr>
-          <w:color w:val="C45911" w:themeColor="accent2" w:themeShade="BF"/>
-        </w:rPr>
-        <w:t xml:space="preserve"> </w:t>
-      </w:r>
-      <w:r>
-        <w:t xml:space="preserve">domain could prefix keys for the </w:t>
-      </w:r>
-      <w:r>
-        <w:rPr>
-          <w:b/>
-          <w:color w:val="C45911" w:themeColor="accent2" w:themeShade="BF"/>
-        </w:rPr>
-        <w:t>bar</w:t>
-      </w:r>
-      <w:r>
-        <w:rPr>
-          <w:color w:val="C45911" w:themeColor="accent2" w:themeShade="BF"/>
-        </w:rPr>
-        <w:t xml:space="preserve"> </w:t>
-      </w:r>
-      <w:r>
-        <w:t xml:space="preserve">service like: </w:t>
-      </w:r>
-      <w:r>
-        <w:rPr>
-          <w:b/>
-          <w:color w:val="C45911" w:themeColor="accent2" w:themeShade="BF"/>
-        </w:rPr>
-        <w:t>foo.com/</w:t>
-      </w:r>
-      <w:r>
-        <w:rPr>
-          <w:b/>
-          <w:color w:val="C45911" w:themeColor="accent2" w:themeShade="BF"/>
-        </w:rPr>
-        <w:t>bar</w:t>
-      </w:r>
-      <w:r>
-        <w:rPr>
-          <w:b/>
-          <w:color w:val="C45911" w:themeColor="accent2" w:themeShade="BF"/>
-        </w:rPr>
-        <w:t>/*</w:t>
-      </w:r>
-      <w:r>
-        <w:t xml:space="preserve">.  Potential conflicts will be avoided by following this convention. </w:t>
-      </w:r>
-    </w:p>
-    <w:p>
-      <w:pPr>
-        <w:pStyle w:val="Heading2"/>
-      </w:pPr>
-      <w:r>
-        <w:t>Calling Consul</w:t>
-      </w:r>
-    </w:p>
-    <w:p>
-      <w:r>
-        <w:t xml:space="preserve">Consul can be accessed directly from each host using the CLI tool.  The </w:t>
-      </w:r>
-      <w:r>
-        <w:rPr>
-          <w:rFonts w:ascii="Consolas" w:hAnsi="Consolas" w:cs="Consolas"/>
-          <w:b/>
-          <w:color w:val="C45911" w:themeColor="accent2" w:themeShade="BF"/>
-          <w:sz w:val="19"/>
-          <w:szCs w:val="19"/>
-        </w:rPr>
-        <w:t>CONSUL_HTTP_ADDR</w:t>
-      </w:r>
-      <w:r>
-        <w:rPr>
-          <w:b/>
-          <w:color w:val="C45911" w:themeColor="accent2" w:themeShade="BF"/>
-        </w:rPr>
-        <w:t xml:space="preserve"> </w:t>
-      </w:r>
-      <w:r>
         <w:t xml:space="preserve">environment variable and the local hosts file are configured such that no additional parameters are required.  These settings can be </w:t>
       </w:r>
       <w:r>
@@ -2454,39 +2367,7 @@
           <w:b/>
           <w:color w:val="C45911" w:themeColor="accent2" w:themeShade="BF"/>
         </w:rPr>
-        <w:t>/</w:t>
-      </w:r>
-      <w:proofErr w:type="spellStart"/>
-      <w:r>
-        <w:rPr>
-          <w:b/>
-          <w:color w:val="C45911" w:themeColor="accent2" w:themeShade="BF"/>
-        </w:rPr>
-        <w:t>etc</w:t>
-      </w:r>
-      <w:proofErr w:type="spellEnd"/>
-      <w:r>
-        <w:rPr>
-          <w:b/>
-          <w:color w:val="C45911" w:themeColor="accent2" w:themeShade="BF"/>
-        </w:rPr>
-        <w:t>/neoncluster/</w:t>
-      </w:r>
-      <w:proofErr w:type="spellStart"/>
-      <w:r>
-        <w:rPr>
-          <w:b/>
-          <w:color w:val="C45911" w:themeColor="accent2" w:themeShade="BF"/>
-        </w:rPr>
-        <w:t>env</w:t>
-      </w:r>
-      <w:proofErr w:type="spellEnd"/>
-      <w:r>
-        <w:rPr>
-          <w:b/>
-          <w:color w:val="C45911" w:themeColor="accent2" w:themeShade="BF"/>
-        </w:rPr>
-        <w:t>-host</w:t>
+        <w:t>/etc/neoncluster/env-host</w:t>
       </w:r>
       <w:r>
         <w:t xml:space="preserve"> script file and then execute it during </w:t>
@@ -2697,8 +2578,6 @@
         </w:rPr>
         <w:t xml:space="preserve">    </w:t>
       </w:r>
-      <w:proofErr w:type="spellStart"/>
-      <w:proofErr w:type="gramStart"/>
       <w:r>
         <w:rPr>
           <w:rFonts w:ascii="Consolas" w:hAnsi="Consolas"/>
@@ -2724,18 +2603,7 @@
           <w:sz w:val="19"/>
           <w:szCs w:val="19"/>
         </w:rPr>
-        <w:t>deflate</w:t>
-      </w:r>
-      <w:proofErr w:type="spellEnd"/>
-      <w:proofErr w:type="gramEnd"/>
-      <w:r>
-        <w:rPr>
-          <w:rFonts w:ascii="Consolas" w:hAnsi="Consolas"/>
-          <w:color w:val="538135" w:themeColor="accent6" w:themeShade="BF"/>
-          <w:sz w:val="19"/>
-          <w:szCs w:val="19"/>
-        </w:rPr>
-        <w:t xml:space="preserve"> </w:t>
+        <w:t xml:space="preserve">deflate </w:t>
       </w:r>
       <w:r>
         <w:rPr>
@@ -2762,27 +2630,7 @@
           <w:sz w:val="19"/>
           <w:szCs w:val="19"/>
         </w:rPr>
-        <w:t>(</w:t>
-      </w:r>
-      <w:proofErr w:type="spellStart"/>
-      <w:r>
-        <w:rPr>
-          <w:rFonts w:ascii="Consolas" w:hAnsi="Consolas"/>
-          <w:color w:val="538135" w:themeColor="accent6" w:themeShade="BF"/>
-          <w:sz w:val="19"/>
-          <w:szCs w:val="19"/>
-        </w:rPr>
-        <w:t>json</w:t>
-      </w:r>
-      <w:proofErr w:type="spellEnd"/>
-      <w:r>
-        <w:rPr>
-          <w:rFonts w:ascii="Consolas" w:hAnsi="Consolas"/>
-          <w:color w:val="538135" w:themeColor="accent6" w:themeShade="BF"/>
-          <w:sz w:val="19"/>
-          <w:szCs w:val="19"/>
-        </w:rPr>
-        <w:t>/</w:t>
+        <w:t>(json/</w:t>
       </w:r>
       <w:r>
         <w:rPr>
@@ -2810,6 +2658,214 @@
           <w:szCs w:val="19"/>
         </w:rPr>
         <w:t>the current cluster definition</w:t>
+      </w:r>
+      <w:r>
+        <w:rPr>
+          <w:rFonts w:ascii="Consolas" w:hAnsi="Consolas"/>
+          <w:color w:val="538135" w:themeColor="accent6" w:themeShade="BF"/>
+          <w:sz w:val="19"/>
+          <w:szCs w:val="19"/>
+        </w:rPr>
+        <w:br/>
+        <w:t xml:space="preserve">        definition.hash   </w:t>
+      </w:r>
+      <w:r>
+        <w:rPr>
+          <w:rFonts w:ascii="Consolas" w:hAnsi="Consolas"/>
+          <w:color w:val="538135" w:themeColor="accent6" w:themeShade="BF"/>
+          <w:sz w:val="19"/>
+          <w:szCs w:val="19"/>
+        </w:rPr>
+        <w:tab/>
+      </w:r>
+      <w:r>
+        <w:rPr>
+          <w:rFonts w:ascii="Consolas" w:hAnsi="Consolas"/>
+          <w:color w:val="538135" w:themeColor="accent6" w:themeShade="BF"/>
+          <w:sz w:val="19"/>
+          <w:szCs w:val="19"/>
+        </w:rPr>
+        <w:t>- MD5 hash of the definition (base64)</w:t>
+      </w:r>
+    </w:p>
+    <w:p>
+      <w:pPr>
+        <w:keepNext/>
+        <w:ind w:left="360"/>
+        <w:rPr>
+          <w:rFonts w:ascii="Consolas" w:hAnsi="Consolas"/>
+          <w:color w:val="538135" w:themeColor="accent6" w:themeShade="BF"/>
+          <w:sz w:val="19"/>
+          <w:szCs w:val="19"/>
+        </w:rPr>
+      </w:pPr>
+      <w:r>
+        <w:rPr>
+          <w:rFonts w:ascii="Consolas" w:hAnsi="Consolas"/>
+          <w:color w:val="538135" w:themeColor="accent6" w:themeShade="BF"/>
+          <w:sz w:val="19"/>
+          <w:szCs w:val="19"/>
+        </w:rPr>
+        <w:t xml:space="preserve">    </w:t>
+      </w:r>
+      <w:r>
+        <w:rPr>
+          <w:rFonts w:ascii="Consolas" w:hAnsi="Consolas"/>
+          <w:color w:val="538135" w:themeColor="accent6" w:themeShade="BF"/>
+          <w:sz w:val="19"/>
+          <w:szCs w:val="19"/>
+        </w:rPr>
+        <w:t>lock</w:t>
+      </w:r>
+      <w:r>
+        <w:rPr>
+          <w:rFonts w:ascii="Consolas" w:hAnsi="Consolas"/>
+          <w:color w:val="538135" w:themeColor="accent6" w:themeShade="BF"/>
+          <w:sz w:val="19"/>
+          <w:szCs w:val="19"/>
+        </w:rPr>
+        <w:t>:</w:t>
+      </w:r>
+    </w:p>
+    <w:p>
+      <w:pPr>
+        <w:keepNext/>
+        <w:ind w:left="360"/>
+        <w:rPr>
+          <w:rFonts w:ascii="Consolas" w:hAnsi="Consolas"/>
+          <w:color w:val="538135" w:themeColor="accent6" w:themeShade="BF"/>
+          <w:sz w:val="19"/>
+          <w:szCs w:val="19"/>
+        </w:rPr>
+      </w:pPr>
+      <w:r>
+        <w:rPr>
+          <w:rFonts w:ascii="Consolas" w:hAnsi="Consolas"/>
+          <w:color w:val="538135" w:themeColor="accent6" w:themeShade="BF"/>
+          <w:sz w:val="19"/>
+          <w:szCs w:val="19"/>
+        </w:rPr>
+        <w:t xml:space="preserve">    </w:t>
+      </w:r>
+      <w:r>
+        <w:rPr>
+          <w:rFonts w:ascii="Consolas" w:hAnsi="Consolas"/>
+          <w:color w:val="538135" w:themeColor="accent6" w:themeShade="BF"/>
+          <w:sz w:val="19"/>
+          <w:szCs w:val="19"/>
+        </w:rPr>
+        <w:t>event</w:t>
+      </w:r>
+      <w:r>
+        <w:rPr>
+          <w:rFonts w:ascii="Consolas" w:hAnsi="Consolas"/>
+          <w:color w:val="538135" w:themeColor="accent6" w:themeShade="BF"/>
+          <w:sz w:val="19"/>
+          <w:szCs w:val="19"/>
+        </w:rPr>
+        <w:t>:</w:t>
+      </w:r>
+      <w:r>
+        <w:rPr>
+          <w:rFonts w:ascii="Consolas" w:hAnsi="Consolas"/>
+          <w:color w:val="538135" w:themeColor="accent6" w:themeShade="BF"/>
+          <w:sz w:val="19"/>
+          <w:szCs w:val="19"/>
+        </w:rPr>
+        <w:br/>
+      </w:r>
+      <w:r>
+        <w:rPr>
+          <w:rFonts w:ascii="Consolas" w:hAnsi="Consolas"/>
+          <w:color w:val="538135" w:themeColor="accent6" w:themeShade="BF"/>
+          <w:sz w:val="19"/>
+          <w:szCs w:val="19"/>
+        </w:rPr>
+        <w:t xml:space="preserve">    </w:t>
+      </w:r>
+      <w:r>
+        <w:rPr>
+          <w:rFonts w:ascii="Consolas" w:hAnsi="Consolas"/>
+          <w:color w:val="538135" w:themeColor="accent6" w:themeShade="BF"/>
+          <w:sz w:val="19"/>
+          <w:szCs w:val="19"/>
+        </w:rPr>
+        <w:t xml:space="preserve">    </w:t>
+      </w:r>
+      <w:r>
+        <w:rPr>
+          <w:rFonts w:ascii="Consolas" w:hAnsi="Consolas"/>
+          <w:color w:val="538135" w:themeColor="accent6" w:themeShade="BF"/>
+          <w:sz w:val="19"/>
+          <w:szCs w:val="19"/>
+        </w:rPr>
+        <w:t>cert-changed</w:t>
+      </w:r>
+    </w:p>
+    <w:p>
+      <w:pPr>
+        <w:keepNext/>
+        <w:ind w:left="360"/>
+        <w:rPr>
+          <w:rFonts w:ascii="Consolas" w:hAnsi="Consolas"/>
+          <w:color w:val="538135" w:themeColor="accent6" w:themeShade="BF"/>
+          <w:sz w:val="19"/>
+          <w:szCs w:val="19"/>
+        </w:rPr>
+      </w:pPr>
+      <w:r>
+        <w:rPr>
+          <w:rFonts w:ascii="Consolas" w:hAnsi="Consolas"/>
+          <w:color w:val="538135" w:themeColor="accent6" w:themeShade="BF"/>
+          <w:sz w:val="19"/>
+          <w:szCs w:val="19"/>
+        </w:rPr>
+        <w:t xml:space="preserve">    </w:t>
+      </w:r>
+      <w:r>
+        <w:rPr>
+          <w:rFonts w:ascii="Consolas" w:hAnsi="Consolas"/>
+          <w:color w:val="538135" w:themeColor="accent6" w:themeShade="BF"/>
+          <w:sz w:val="19"/>
+          <w:szCs w:val="19"/>
+        </w:rPr>
+        <w:t>service</w:t>
+      </w:r>
+      <w:r>
+        <w:rPr>
+          <w:rFonts w:ascii="Consolas" w:hAnsi="Consolas"/>
+          <w:color w:val="538135" w:themeColor="accent6" w:themeShade="BF"/>
+          <w:sz w:val="19"/>
+          <w:szCs w:val="19"/>
+        </w:rPr>
+        <w:br/>
+      </w:r>
+      <w:r>
+        <w:rPr>
+          <w:rFonts w:ascii="Consolas" w:hAnsi="Consolas"/>
+          <w:color w:val="538135" w:themeColor="accent6" w:themeShade="BF"/>
+          <w:sz w:val="19"/>
+          <w:szCs w:val="19"/>
+        </w:rPr>
+        <w:t xml:space="preserve">    </w:t>
+      </w:r>
+      <w:r>
+        <w:rPr>
+          <w:rFonts w:ascii="Consolas" w:hAnsi="Consolas"/>
+          <w:color w:val="538135" w:themeColor="accent6" w:themeShade="BF"/>
+          <w:sz w:val="19"/>
+          <w:szCs w:val="19"/>
+        </w:rPr>
+        <w:t xml:space="preserve">    </w:t>
+      </w:r>
+      <w:r>
+        <w:rPr>
+          <w:rFonts w:ascii="Consolas" w:hAnsi="Consolas"/>
+          <w:color w:val="538135" w:themeColor="accent6" w:themeShade="BF"/>
+          <w:sz w:val="19"/>
+          <w:szCs w:val="19"/>
+        </w:rPr>
+        <w:t>neon-proxy-public</w:t>
       </w:r>
       <w:r>
         <w:rPr>
@@ -2821,234 +2877,6 @@
         <w:br/>
         <w:t xml:space="preserve">        </w:t>
       </w:r>
-      <w:proofErr w:type="spellStart"/>
-      <w:r>
-        <w:rPr>
-          <w:rFonts w:ascii="Consolas" w:hAnsi="Consolas"/>
-          <w:color w:val="538135" w:themeColor="accent6" w:themeShade="BF"/>
-          <w:sz w:val="19"/>
-          <w:szCs w:val="19"/>
-        </w:rPr>
-        <w:t>definition.hash</w:t>
-      </w:r>
-      <w:proofErr w:type="spellEnd"/>
-      <w:r>
-        <w:rPr>
-          <w:rFonts w:ascii="Consolas" w:hAnsi="Consolas"/>
-          <w:color w:val="538135" w:themeColor="accent6" w:themeShade="BF"/>
-          <w:sz w:val="19"/>
-          <w:szCs w:val="19"/>
-        </w:rPr>
-        <w:t xml:space="preserve">   </w:t>
-      </w:r>
-      <w:r>
-        <w:rPr>
-          <w:rFonts w:ascii="Consolas" w:hAnsi="Consolas"/>
-          <w:color w:val="538135" w:themeColor="accent6" w:themeShade="BF"/>
-          <w:sz w:val="19"/>
-          <w:szCs w:val="19"/>
-        </w:rPr>
-        <w:tab/>
-      </w:r>
-      <w:r>
-        <w:rPr>
-          <w:rFonts w:ascii="Consolas" w:hAnsi="Consolas"/>
-          <w:color w:val="538135" w:themeColor="accent6" w:themeShade="BF"/>
-          <w:sz w:val="19"/>
-          <w:szCs w:val="19"/>
-        </w:rPr>
-        <w:t>- MD5 hash of the definition (base64)</w:t>
-      </w:r>
-    </w:p>
-    <w:p>
-      <w:pPr>
-        <w:keepNext/>
-        <w:ind w:left="360"/>
-        <w:rPr>
-          <w:rFonts w:ascii="Consolas" w:hAnsi="Consolas"/>
-          <w:color w:val="538135" w:themeColor="accent6" w:themeShade="BF"/>
-          <w:sz w:val="19"/>
-          <w:szCs w:val="19"/>
-        </w:rPr>
-      </w:pPr>
-      <w:r>
-        <w:rPr>
-          <w:rFonts w:ascii="Consolas" w:hAnsi="Consolas"/>
-          <w:color w:val="538135" w:themeColor="accent6" w:themeShade="BF"/>
-          <w:sz w:val="19"/>
-          <w:szCs w:val="19"/>
-        </w:rPr>
-        <w:t xml:space="preserve">    </w:t>
-      </w:r>
-      <w:r>
-        <w:rPr>
-          <w:rFonts w:ascii="Consolas" w:hAnsi="Consolas"/>
-          <w:color w:val="538135" w:themeColor="accent6" w:themeShade="BF"/>
-          <w:sz w:val="19"/>
-          <w:szCs w:val="19"/>
-        </w:rPr>
-        <w:t>lock</w:t>
-      </w:r>
-      <w:r>
-        <w:rPr>
-          <w:rFonts w:ascii="Consolas" w:hAnsi="Consolas"/>
-          <w:color w:val="538135" w:themeColor="accent6" w:themeShade="BF"/>
-          <w:sz w:val="19"/>
-          <w:szCs w:val="19"/>
-        </w:rPr>
-        <w:t>:</w:t>
-      </w:r>
-    </w:p>
-    <w:p>
-      <w:pPr>
-        <w:keepNext/>
-        <w:ind w:left="360"/>
-        <w:rPr>
-          <w:rFonts w:ascii="Consolas" w:hAnsi="Consolas"/>
-          <w:color w:val="538135" w:themeColor="accent6" w:themeShade="BF"/>
-          <w:sz w:val="19"/>
-          <w:szCs w:val="19"/>
-        </w:rPr>
-      </w:pPr>
-      <w:r>
-        <w:rPr>
-          <w:rFonts w:ascii="Consolas" w:hAnsi="Consolas"/>
-          <w:color w:val="538135" w:themeColor="accent6" w:themeShade="BF"/>
-          <w:sz w:val="19"/>
-          <w:szCs w:val="19"/>
-        </w:rPr>
-        <w:t xml:space="preserve">    </w:t>
-      </w:r>
-      <w:r>
-        <w:rPr>
-          <w:rFonts w:ascii="Consolas" w:hAnsi="Consolas"/>
-          <w:color w:val="538135" w:themeColor="accent6" w:themeShade="BF"/>
-          <w:sz w:val="19"/>
-          <w:szCs w:val="19"/>
-        </w:rPr>
-        <w:t>event</w:t>
-      </w:r>
-      <w:r>
-        <w:rPr>
-          <w:rFonts w:ascii="Consolas" w:hAnsi="Consolas"/>
-          <w:color w:val="538135" w:themeColor="accent6" w:themeShade="BF"/>
-          <w:sz w:val="19"/>
-          <w:szCs w:val="19"/>
-        </w:rPr>
-        <w:t>:</w:t>
-      </w:r>
-      <w:r>
-        <w:rPr>
-          <w:rFonts w:ascii="Consolas" w:hAnsi="Consolas"/>
-          <w:color w:val="538135" w:themeColor="accent6" w:themeShade="BF"/>
-          <w:sz w:val="19"/>
-          <w:szCs w:val="19"/>
-        </w:rPr>
-        <w:br/>
-      </w:r>
-      <w:r>
-        <w:rPr>
-          <w:rFonts w:ascii="Consolas" w:hAnsi="Consolas"/>
-          <w:color w:val="538135" w:themeColor="accent6" w:themeShade="BF"/>
-          <w:sz w:val="19"/>
-          <w:szCs w:val="19"/>
-        </w:rPr>
-        <w:t xml:space="preserve">    </w:t>
-      </w:r>
-      <w:r>
-        <w:rPr>
-          <w:rFonts w:ascii="Consolas" w:hAnsi="Consolas"/>
-          <w:color w:val="538135" w:themeColor="accent6" w:themeShade="BF"/>
-          <w:sz w:val="19"/>
-          <w:szCs w:val="19"/>
-        </w:rPr>
-        <w:t xml:space="preserve">    </w:t>
-      </w:r>
-      <w:r>
-        <w:rPr>
-          <w:rFonts w:ascii="Consolas" w:hAnsi="Consolas"/>
-          <w:color w:val="538135" w:themeColor="accent6" w:themeShade="BF"/>
-          <w:sz w:val="19"/>
-          <w:szCs w:val="19"/>
-        </w:rPr>
-        <w:t>cert-changed</w:t>
-      </w:r>
-    </w:p>
-    <w:p>
-      <w:pPr>
-        <w:keepNext/>
-        <w:ind w:left="360"/>
-        <w:rPr>
-          <w:rFonts w:ascii="Consolas" w:hAnsi="Consolas"/>
-          <w:color w:val="538135" w:themeColor="accent6" w:themeShade="BF"/>
-          <w:sz w:val="19"/>
-          <w:szCs w:val="19"/>
-        </w:rPr>
-      </w:pPr>
-      <w:r>
-        <w:rPr>
-          <w:rFonts w:ascii="Consolas" w:hAnsi="Consolas"/>
-          <w:color w:val="538135" w:themeColor="accent6" w:themeShade="BF"/>
-          <w:sz w:val="19"/>
-          <w:szCs w:val="19"/>
-        </w:rPr>
-        <w:t xml:space="preserve">    </w:t>
-      </w:r>
-      <w:r>
-        <w:rPr>
-          <w:rFonts w:ascii="Consolas" w:hAnsi="Consolas"/>
-          <w:color w:val="538135" w:themeColor="accent6" w:themeShade="BF"/>
-          <w:sz w:val="19"/>
-          <w:szCs w:val="19"/>
-        </w:rPr>
-        <w:t>service</w:t>
-      </w:r>
-      <w:r>
-        <w:rPr>
-          <w:rFonts w:ascii="Consolas" w:hAnsi="Consolas"/>
-          <w:color w:val="538135" w:themeColor="accent6" w:themeShade="BF"/>
-          <w:sz w:val="19"/>
-          <w:szCs w:val="19"/>
-        </w:rPr>
-        <w:br/>
-      </w:r>
-      <w:r>
-        <w:rPr>
-          <w:rFonts w:ascii="Consolas" w:hAnsi="Consolas"/>
-          <w:color w:val="538135" w:themeColor="accent6" w:themeShade="BF"/>
-          <w:sz w:val="19"/>
-          <w:szCs w:val="19"/>
-        </w:rPr>
-        <w:t xml:space="preserve">    </w:t>
-      </w:r>
-      <w:r>
-        <w:rPr>
-          <w:rFonts w:ascii="Consolas" w:hAnsi="Consolas"/>
-          <w:color w:val="538135" w:themeColor="accent6" w:themeShade="BF"/>
-          <w:sz w:val="19"/>
-          <w:szCs w:val="19"/>
-        </w:rPr>
-        <w:t xml:space="preserve">    </w:t>
-      </w:r>
-      <w:r>
-        <w:rPr>
-          <w:rFonts w:ascii="Consolas" w:hAnsi="Consolas"/>
-          <w:color w:val="538135" w:themeColor="accent6" w:themeShade="BF"/>
-          <w:sz w:val="19"/>
-          <w:szCs w:val="19"/>
-        </w:rPr>
-        <w:t>neon-proxy-public</w:t>
-      </w:r>
-      <w:r>
-        <w:rPr>
-          <w:rFonts w:ascii="Consolas" w:hAnsi="Consolas"/>
-          <w:color w:val="538135" w:themeColor="accent6" w:themeShade="BF"/>
-          <w:sz w:val="19"/>
-          <w:szCs w:val="19"/>
-        </w:rPr>
-        <w:br/>
-        <w:t xml:space="preserve">        </w:t>
-      </w:r>
       <w:r>
         <w:rPr>
           <w:rFonts w:ascii="Consolas" w:hAnsi="Consolas"/>
@@ -3297,25 +3125,15 @@
         <w:t xml:space="preserve"> relies on TD-Agent (from </w:t>
       </w:r>
       <w:hyperlink r:id="rId11" w:history="1">
-        <w:proofErr w:type="spellStart"/>
         <w:r>
           <w:rPr>
             <w:rStyle w:val="Hyperlink"/>
           </w:rPr>
           <w:t>Fluentd</w:t>
         </w:r>
-        <w:proofErr w:type="spellEnd"/>
       </w:hyperlink>
       <w:r>
-        <w:t xml:space="preserve">), Elasticsearch, and Kibana for its logging infrastructure.  We choose TD-Agent for log capture rather than </w:t>
-      </w:r>
-      <w:proofErr w:type="spellStart"/>
-      <w:r>
-        <w:t>Logstash</w:t>
-      </w:r>
-      <w:proofErr w:type="spellEnd"/>
-      <w:r>
-        <w:t xml:space="preserve"> because TD-A</w:t>
+        <w:t>), Elasticsearch, and Kibana for its logging infrastructure.  We choose TD-Agent for log capture rather than Logstash because TD-A</w:t>
       </w:r>
       <w:r>
         <w:t xml:space="preserve">gent was much </w:t>
@@ -3326,13 +3144,8 @@
       <w:r>
         <w:t xml:space="preserve"> weight then </w:t>
       </w:r>
-      <w:proofErr w:type="spellStart"/>
-      <w:r>
-        <w:t>Logstash</w:t>
-      </w:r>
-      <w:proofErr w:type="spellEnd"/>
-      <w:r>
-        <w:t xml:space="preserve"> </w:t>
+      <w:r>
+        <w:t xml:space="preserve">Logstash </w:t>
       </w:r>
       <w:r>
         <w:t>which required the Java runtime.</w:t>
@@ -3377,7 +3190,7 @@
           <v:shape id="_x0000_i1025" type="#_x0000_t75" style="width:556.5pt;height:438.75pt" o:ole="">
             <v:imagedata r:id="rId12" o:title=""/>
           </v:shape>
-          <o:OLEObject Type="Embed" ProgID="Visio.Drawing.15" ShapeID="_x0000_i1025" DrawAspect="Content" ObjectID="_1561607835" r:id="rId13"/>
+          <o:OLEObject Type="Embed" ProgID="Visio.Drawing.15" ShapeID="_x0000_i1025" DrawAspect="Content" ObjectID="_1561623598" r:id="rId13"/>
         </w:object>
       </w:r>
     </w:p>
@@ -3415,19 +3228,11 @@
       <w:r>
         <w:t xml:space="preserve">It’s responsible for reading events from the </w:t>
       </w:r>
-      <w:proofErr w:type="spellStart"/>
-      <w:r>
-        <w:rPr>
-          <w:rStyle w:val="EmphasizeChar"/>
-        </w:rPr>
-        <w:t>systemd</w:t>
-      </w:r>
-      <w:proofErr w:type="spellEnd"/>
-      <w:r>
-        <w:rPr>
-          <w:rStyle w:val="EmphasizeChar"/>
-        </w:rPr>
-        <w:t xml:space="preserve"> journal</w:t>
+      <w:r>
+        <w:rPr>
+          <w:rStyle w:val="EmphasizeChar"/>
+        </w:rPr>
+        <w:t>systemd journal</w:t>
       </w:r>
       <w:r>
         <w:t xml:space="preserve"> and receiving local </w:t>
@@ -3517,14 +3322,12 @@
         <w:t xml:space="preserve"> uses Elastic </w:t>
       </w:r>
       <w:hyperlink r:id="rId14" w:history="1">
-        <w:proofErr w:type="spellStart"/>
         <w:r>
           <w:rPr>
             <w:rStyle w:val="Hyperlink"/>
           </w:rPr>
           <w:t>Metricbeat</w:t>
         </w:r>
-        <w:proofErr w:type="spellEnd"/>
       </w:hyperlink>
       <w:r>
         <w:t xml:space="preserve"> to capture Docker host node as well as Docker container statistics such as CPU, memory, disk I/O, etc.  This is accomplished by deploying the </w:t>
@@ -3534,16 +3337,8 @@
           <w:rPr>
             <w:rStyle w:val="Hyperlink"/>
           </w:rPr>
-          <w:t>neoncluster/</w:t>
+          <w:t>neoncluster/metricbeat</w:t>
         </w:r>
-        <w:proofErr w:type="spellStart"/>
-        <w:r>
-          <w:rPr>
-            <w:rStyle w:val="Hyperlink"/>
-          </w:rPr>
-          <w:t>metricbeat</w:t>
-        </w:r>
-        <w:proofErr w:type="spellEnd"/>
       </w:hyperlink>
       <w:r>
         <w:t xml:space="preserve"> image as a container on all cluster nodes.</w:t>
@@ -3607,14 +3402,12 @@
       <w:r>
         <w:t xml:space="preserve">and </w:t>
       </w:r>
-      <w:proofErr w:type="spellStart"/>
       <w:r>
         <w:rPr>
           <w:rStyle w:val="EmphasizeChar"/>
         </w:rPr>
         <w:t>Metricbeat</w:t>
       </w:r>
-      <w:proofErr w:type="spellEnd"/>
       <w:r>
         <w:t xml:space="preserve">.  </w:t>
       </w:r>
@@ -3625,15 +3418,7 @@
         <w:t>Service</w:t>
       </w:r>
       <w:r>
-        <w:t xml:space="preserve"> events capture typical status events emitted by services.  These are persisted using the standard ELK stack </w:t>
-      </w:r>
-      <w:proofErr w:type="spellStart"/>
-      <w:r>
-        <w:t>Logstash</w:t>
-      </w:r>
-      <w:proofErr w:type="spellEnd"/>
-      <w:r>
-        <w:t xml:space="preserve"> format.  </w:t>
+        <w:t xml:space="preserve"> events capture typical status events emitted by services.  These are persisted using the standard ELK stack Logstash format.  </w:t>
       </w:r>
       <w:r>
         <w:rPr>
@@ -3644,14 +3429,12 @@
       <w:r>
         <w:t xml:space="preserve"> events are emitted by HAProxy to describe network traffic handled by the cluster’s public, private, and Vault network proxies.  </w:t>
       </w:r>
-      <w:proofErr w:type="spellStart"/>
       <w:r>
         <w:rPr>
           <w:rStyle w:val="EmphasizeChar"/>
         </w:rPr>
         <w:t>Metricbeat</w:t>
       </w:r>
-      <w:proofErr w:type="spellEnd"/>
       <w:r>
         <w:t xml:space="preserve"> events describe the status of a Docker host node or container at a point in time.</w:t>
       </w:r>
@@ -3661,18 +3444,10 @@
         <w:t>The following subsections describe the fields for the service and proxy events.</w:t>
       </w:r>
       <w:r>
-        <w:t xml:space="preserve">  You can examine the Elastic </w:t>
-      </w:r>
-      <w:proofErr w:type="spellStart"/>
-      <w:r>
-        <w:t>Me</w:t>
-      </w:r>
-      <w:r>
-        <w:t>tricbeat</w:t>
-      </w:r>
-      <w:proofErr w:type="spellEnd"/>
-      <w:r>
-        <w:t xml:space="preserve"> documentation for more information on those events.</w:t>
+        <w:t xml:space="preserve">  You can examine the Elastic Me</w:t>
+      </w:r>
+      <w:r>
+        <w:t>tricbeat documentation for more information on those events.</w:t>
       </w:r>
     </w:p>
     <w:p>
@@ -3704,14 +3479,12 @@
           <w:rStyle w:val="EmphasizeChar"/>
         </w:rPr>
       </w:pPr>
-      <w:proofErr w:type="spellStart"/>
       <w:r>
         <w:rPr>
           <w:rStyle w:val="EmphasizeChar"/>
         </w:rPr>
         <w:t>activity_id</w:t>
       </w:r>
-      <w:proofErr w:type="spellEnd"/>
       <w:r>
         <w:rPr>
           <w:rStyle w:val="EmphasizeChar"/>
@@ -3764,14 +3537,12 @@
       <w:pPr>
         <w:ind w:left="1980" w:hanging="1620"/>
       </w:pPr>
-      <w:proofErr w:type="spellStart"/>
       <w:r>
         <w:rPr>
           <w:rStyle w:val="EmphasizeChar"/>
         </w:rPr>
         <w:t>container_id</w:t>
       </w:r>
-      <w:proofErr w:type="spellEnd"/>
       <w:r>
         <w:rPr>
           <w:rStyle w:val="EmphasizeChar"/>
@@ -3864,14 +3635,12 @@
       <w:pPr>
         <w:ind w:left="1980" w:hanging="1620"/>
       </w:pPr>
-      <w:proofErr w:type="spellStart"/>
-      <w:r>
-        <w:rPr>
-          <w:rStyle w:val="EmphasizeChar"/>
-        </w:rPr>
-        <w:t>json</w:t>
-      </w:r>
-      <w:proofErr w:type="spellEnd"/>
+      <w:r>
+        <w:rPr>
+          <w:rStyle w:val="EmphasizeChar"/>
+        </w:rPr>
+        <w:t>index</w:t>
+      </w:r>
       <w:r>
         <w:rPr>
           <w:rStyle w:val="EmphasizeChar"/>
@@ -3884,7 +3653,7 @@
           <w:b w:val="0"/>
           <w:color w:val="auto"/>
         </w:rPr>
-        <w:t xml:space="preserve">Original </w:t>
+        <w:t>Optional long i</w:t>
       </w:r>
       <w:r>
         <w:rPr>
@@ -3892,7 +3661,26 @@
           <w:b w:val="0"/>
           <w:color w:val="auto"/>
         </w:rPr>
-        <w:t>properties</w:t>
+        <w:t>ndex of the generated event since the service was started.  This is useful for displaying events in the actual order they were emitted by services that support this.</w:t>
+      </w:r>
+      <w:bookmarkStart w:id="0" w:name="_GoBack"/>
+      <w:bookmarkEnd w:id="0"/>
+    </w:p>
+    <w:p>
+      <w:pPr>
+        <w:ind w:left="1980" w:hanging="1620"/>
+      </w:pPr>
+      <w:r>
+        <w:rPr>
+          <w:rStyle w:val="EmphasizeChar"/>
+        </w:rPr>
+        <w:t>json</w:t>
+      </w:r>
+      <w:r>
+        <w:rPr>
+          <w:rStyle w:val="EmphasizeChar"/>
+        </w:rPr>
+        <w:tab/>
       </w:r>
       <w:r>
         <w:rPr>
@@ -3900,7 +3688,7 @@
           <w:b w:val="0"/>
           <w:color w:val="auto"/>
         </w:rPr>
-        <w:t xml:space="preserve"> for event</w:t>
+        <w:t xml:space="preserve">Original </w:t>
       </w:r>
       <w:r>
         <w:rPr>
@@ -3908,17 +3696,15 @@
           <w:b w:val="0"/>
           <w:color w:val="auto"/>
         </w:rPr>
-        <w:t xml:space="preserve"> </w:t>
-      </w:r>
-      <w:bookmarkStart w:id="0" w:name="_GoBack"/>
-      <w:bookmarkEnd w:id="0"/>
+        <w:t>raw string</w:t>
+      </w:r>
       <w:r>
         <w:rPr>
           <w:rStyle w:val="EmphasizeChar"/>
           <w:b w:val="0"/>
           <w:color w:val="auto"/>
         </w:rPr>
-        <w:t>messages</w:t>
+        <w:t xml:space="preserve"> for event</w:t>
       </w:r>
       <w:r>
         <w:rPr>
@@ -3926,7 +3712,7 @@
           <w:b w:val="0"/>
           <w:color w:val="auto"/>
         </w:rPr>
-        <w:t xml:space="preserve"> formatted as</w:t>
+        <w:t xml:space="preserve"> messages</w:t>
       </w:r>
       <w:r>
         <w:rPr>
@@ -3934,7 +3720,7 @@
           <w:b w:val="0"/>
           <w:color w:val="auto"/>
         </w:rPr>
-        <w:t xml:space="preserve"> structured</w:t>
+        <w:t xml:space="preserve"> formatted as</w:t>
       </w:r>
       <w:r>
         <w:rPr>
@@ -3942,6 +3728,14 @@
           <w:b w:val="0"/>
           <w:color w:val="auto"/>
         </w:rPr>
+        <w:t xml:space="preserve"> structured</w:t>
+      </w:r>
+      <w:r>
+        <w:rPr>
+          <w:rStyle w:val="EmphasizeChar"/>
+          <w:b w:val="0"/>
+          <w:color w:val="auto"/>
+        </w:rPr>
         <w:t xml:space="preserve"> JSON.</w:t>
       </w:r>
     </w:p>
@@ -4048,14 +3842,12 @@
       <w:pPr>
         <w:ind w:left="1980" w:hanging="1620"/>
       </w:pPr>
-      <w:proofErr w:type="spellStart"/>
       <w:r>
         <w:rPr>
           <w:rStyle w:val="EmphasizeChar"/>
         </w:rPr>
         <w:t>node_dnsname</w:t>
       </w:r>
-      <w:proofErr w:type="spellEnd"/>
       <w:r>
         <w:tab/>
         <w:t>Docker host node DNS name (if any).</w:t>
@@ -4065,14 +3857,12 @@
       <w:pPr>
         <w:ind w:left="1980" w:hanging="1620"/>
       </w:pPr>
-      <w:proofErr w:type="spellStart"/>
       <w:r>
         <w:rPr>
           <w:rStyle w:val="EmphasizeChar"/>
         </w:rPr>
         <w:t>node_ip</w:t>
       </w:r>
-      <w:proofErr w:type="spellEnd"/>
       <w:r>
         <w:tab/>
         <w:t>Docker host node’s IP address on the local cluster network.</w:t>
@@ -4082,14 +3872,12 @@
       <w:pPr>
         <w:ind w:left="1980" w:hanging="1620"/>
       </w:pPr>
-      <w:proofErr w:type="spellStart"/>
       <w:r>
         <w:rPr>
           <w:rStyle w:val="EmphasizeChar"/>
         </w:rPr>
         <w:t>node_role</w:t>
       </w:r>
-      <w:proofErr w:type="spellEnd"/>
       <w:r>
         <w:tab/>
         <w:t xml:space="preserve">Docker host node role, one of: </w:t>
@@ -4158,11 +3946,11 @@
       <w:pPr>
         <w:ind w:left="1980" w:hanging="1620"/>
       </w:pPr>
-      <w:proofErr w:type="spellStart"/>
-      <w:r>
-        <w:rPr>
-          <w:rStyle w:val="EmphasizeChar"/>
-        </w:rPr>
+      <w:r>
+        <w:rPr>
+          <w:rStyle w:val="EmphasizeChar"/>
+        </w:rPr>
+        <w:lastRenderedPageBreak/>
         <w:t>service_</w:t>
       </w:r>
       <w:r>
@@ -4171,7 +3959,6 @@
         </w:rPr>
         <w:t>host</w:t>
       </w:r>
-      <w:proofErr w:type="spellEnd"/>
       <w:r>
         <w:rPr>
           <w:rStyle w:val="EmphasizeChar"/>
@@ -4196,7 +3983,6 @@
       <w:r>
         <w:t xml:space="preserve">, </w:t>
       </w:r>
-      <w:proofErr w:type="gramStart"/>
       <w:r>
         <w:rPr>
           <w:rStyle w:val="EmphasizeChar"/>
@@ -4206,21 +3992,17 @@
       <w:r>
         <w:t>,…</w:t>
       </w:r>
-      <w:proofErr w:type="gramEnd"/>
     </w:p>
     <w:p>
       <w:pPr>
         <w:ind w:left="1980" w:hanging="1620"/>
       </w:pPr>
-      <w:proofErr w:type="spellStart"/>
-      <w:r>
-        <w:rPr>
-          <w:rStyle w:val="EmphasizeChar"/>
-        </w:rPr>
-        <w:lastRenderedPageBreak/>
+      <w:r>
+        <w:rPr>
+          <w:rStyle w:val="EmphasizeChar"/>
+        </w:rPr>
         <w:t>service_type</w:t>
       </w:r>
-      <w:proofErr w:type="spellEnd"/>
       <w:r>
         <w:rPr>
           <w:rStyle w:val="EmphasizeChar"/>
@@ -4248,7 +4030,6 @@
       <w:r>
         <w:t xml:space="preserve">, </w:t>
       </w:r>
-      <w:proofErr w:type="gramStart"/>
       <w:r>
         <w:rPr>
           <w:rStyle w:val="EmphasizeChar"/>
@@ -4256,11 +4037,7 @@
         <w:t>mssql</w:t>
       </w:r>
       <w:r>
-        <w:t>,…</w:t>
-      </w:r>
-      <w:proofErr w:type="gramEnd"/>
-      <w:r>
-        <w:t xml:space="preserve">  This may be the same as the service field in situations where the application code is single use.</w:t>
+        <w:t>,…  This may be the same as the service field in situations where the application code is single use.</w:t>
       </w:r>
     </w:p>
     <w:p>
@@ -4280,15 +4057,7 @@
         <w:tab/>
       </w:r>
       <w:r>
-        <w:t xml:space="preserve">The </w:t>
-      </w:r>
-      <w:proofErr w:type="spellStart"/>
-      <w:r>
-        <w:t>Fluentd</w:t>
-      </w:r>
-      <w:proofErr w:type="spellEnd"/>
-      <w:r>
-        <w:t xml:space="preserve"> event tag at the time when the event was persisted to Elasticsearch.</w:t>
+        <w:t>The Fluentd event tag at the time when the event was persisted to Elasticsearch.</w:t>
       </w:r>
     </w:p>
     <w:p>
@@ -4360,16 +4129,11 @@
         <w:t>System is seriously degraded</w:t>
       </w:r>
       <w:r>
-        <w:t xml:space="preserve"> (not emitted by services</w:t>
-      </w:r>
-      <w:proofErr w:type="gramStart"/>
-      <w:r>
-        <w:t>).</w:t>
+        <w:t xml:space="preserve"> (not emitted by services).</w:t>
       </w:r>
       <w:r>
         <w:t>.</w:t>
       </w:r>
-      <w:proofErr w:type="gramEnd"/>
     </w:p>
     <w:p>
       <w:pPr>
@@ -4523,15 +4287,7 @@
     </w:p>
     <w:p>
       <w:r>
-        <w:t xml:space="preserve">Note that </w:t>
-      </w:r>
-      <w:proofErr w:type="spellStart"/>
-      <w:r>
-        <w:t>geoname_id</w:t>
-      </w:r>
-      <w:proofErr w:type="spellEnd"/>
-      <w:r>
-        <w:t xml:space="preserve"> fields refer to places in the </w:t>
+        <w:t xml:space="preserve">Note that geoname_id fields refer to places in the </w:t>
       </w:r>
       <w:hyperlink r:id="rId17" w:history="1">
         <w:r>
@@ -4563,13 +4319,8 @@
       <w:r>
         <w:tab/>
       </w:r>
-      <w:proofErr w:type="spellStart"/>
-      <w:r>
-        <w:t>Latitude</w:t>
-      </w:r>
-      <w:proofErr w:type="spellEnd"/>
-      <w:r>
-        <w:t xml:space="preserve"> coordinate.</w:t>
+      <w:r>
+        <w:t>Latitude coordinate.</w:t>
       </w:r>
     </w:p>
     <w:p>
@@ -4585,27 +4336,20 @@
       <w:r>
         <w:tab/>
       </w:r>
-      <w:proofErr w:type="spellStart"/>
-      <w:r>
-        <w:t>Longitude</w:t>
-      </w:r>
-      <w:proofErr w:type="spellEnd"/>
-      <w:r>
-        <w:t xml:space="preserve"> coordinate.</w:t>
+      <w:r>
+        <w:t>Longitude coordinate.</w:t>
       </w:r>
     </w:p>
     <w:p>
       <w:pPr>
         <w:ind w:left="2250" w:hanging="1800"/>
       </w:pPr>
-      <w:proofErr w:type="spellStart"/>
       <w:r>
         <w:rPr>
           <w:rStyle w:val="EmphasizeChar"/>
         </w:rPr>
         <w:t>metro_code</w:t>
       </w:r>
-      <w:proofErr w:type="spellEnd"/>
       <w:r>
         <w:tab/>
       </w:r>
@@ -4628,14 +4372,12 @@
       <w:pPr>
         <w:ind w:left="2250" w:hanging="1800"/>
       </w:pPr>
-      <w:proofErr w:type="spellStart"/>
       <w:r>
         <w:rPr>
           <w:rStyle w:val="EmphasizeChar"/>
         </w:rPr>
         <w:t>postal_code</w:t>
       </w:r>
-      <w:proofErr w:type="spellEnd"/>
       <w:r>
         <w:tab/>
       </w:r>
@@ -4647,24 +4389,17 @@
       <w:pPr>
         <w:ind w:left="2250" w:hanging="1800"/>
       </w:pPr>
-      <w:proofErr w:type="spellStart"/>
       <w:r>
         <w:rPr>
           <w:rStyle w:val="EmphasizeChar"/>
         </w:rPr>
         <w:t>time_zone</w:t>
       </w:r>
-      <w:proofErr w:type="spellEnd"/>
-      <w:r>
-        <w:tab/>
-      </w:r>
-      <w:proofErr w:type="spellStart"/>
-      <w:r>
-        <w:t>Timezone</w:t>
-      </w:r>
-      <w:proofErr w:type="spellEnd"/>
-      <w:r>
-        <w:t xml:space="preserve"> name.</w:t>
+      <w:r>
+        <w:tab/>
+      </w:r>
+      <w:r>
+        <w:t>Timezone name.</w:t>
       </w:r>
     </w:p>
     <w:p>
@@ -4680,13 +4415,8 @@
       <w:r>
         <w:tab/>
       </w:r>
-      <w:proofErr w:type="spellStart"/>
-      <w:r>
-        <w:t>Continent</w:t>
-      </w:r>
-      <w:proofErr w:type="spellEnd"/>
-      <w:r>
-        <w:t xml:space="preserve"> related fields.</w:t>
+      <w:r>
+        <w:t>Continent related fields.</w:t>
       </w:r>
     </w:p>
     <w:p>
@@ -4702,27 +4432,20 @@
       <w:r>
         <w:tab/>
       </w:r>
-      <w:proofErr w:type="gramStart"/>
-      <w:r>
-        <w:t>Two character</w:t>
-      </w:r>
-      <w:proofErr w:type="gramEnd"/>
-      <w:r>
-        <w:t xml:space="preserve"> continent code.</w:t>
+      <w:r>
+        <w:t>Two character continent code.</w:t>
       </w:r>
     </w:p>
     <w:p>
       <w:pPr>
         <w:ind w:left="2250" w:hanging="1530"/>
       </w:pPr>
-      <w:proofErr w:type="spellStart"/>
       <w:r>
         <w:rPr>
           <w:rStyle w:val="EmphasizeChar"/>
         </w:rPr>
         <w:t>geoname_id</w:t>
       </w:r>
-      <w:proofErr w:type="spellEnd"/>
       <w:r>
         <w:tab/>
       </w:r>
@@ -4753,33 +4476,24 @@
         <w:rPr>
           <w:rStyle w:val="EmphasizeChar"/>
         </w:rPr>
+        <w:lastRenderedPageBreak/>
         <w:t>country</w:t>
       </w:r>
       <w:r>
         <w:tab/>
-      </w:r>
-      <w:proofErr w:type="spellStart"/>
-      <w:r>
-        <w:t>Country</w:t>
-      </w:r>
-      <w:proofErr w:type="spellEnd"/>
-      <w:r>
-        <w:t xml:space="preserve"> related fields.</w:t>
+        <w:t>Country related fields.</w:t>
       </w:r>
     </w:p>
     <w:p>
       <w:pPr>
         <w:ind w:left="2250" w:hanging="1530"/>
       </w:pPr>
-      <w:proofErr w:type="spellStart"/>
-      <w:r>
-        <w:rPr>
-          <w:rStyle w:val="EmphasizeChar"/>
-        </w:rPr>
-        <w:lastRenderedPageBreak/>
+      <w:r>
+        <w:rPr>
+          <w:rStyle w:val="EmphasizeChar"/>
+        </w:rPr>
         <w:t>geoname_id</w:t>
       </w:r>
-      <w:proofErr w:type="spellEnd"/>
       <w:r>
         <w:tab/>
       </w:r>
@@ -4791,24 +4505,15 @@
       <w:pPr>
         <w:ind w:left="2250" w:hanging="1530"/>
       </w:pPr>
-      <w:proofErr w:type="spellStart"/>
       <w:r>
         <w:rPr>
           <w:rStyle w:val="EmphasizeChar"/>
         </w:rPr>
         <w:t>iso_code</w:t>
       </w:r>
-      <w:proofErr w:type="spellEnd"/>
-      <w:r>
-        <w:tab/>
-      </w:r>
-      <w:proofErr w:type="gramStart"/>
-      <w:r>
-        <w:t>Three character</w:t>
-      </w:r>
-      <w:proofErr w:type="gramEnd"/>
-      <w:r>
-        <w:t xml:space="preserve"> </w:t>
+      <w:r>
+        <w:tab/>
+        <w:t xml:space="preserve">Three character </w:t>
       </w:r>
       <w:r>
         <w:t>ISO code</w:t>
@@ -4844,28 +4549,19 @@
       </w:r>
       <w:r>
         <w:tab/>
-      </w:r>
-      <w:proofErr w:type="spellStart"/>
-      <w:r>
-        <w:t>City</w:t>
-      </w:r>
-      <w:proofErr w:type="spellEnd"/>
-      <w:r>
-        <w:t xml:space="preserve"> related fields.</w:t>
+        <w:t>City related fields.</w:t>
       </w:r>
     </w:p>
     <w:p>
       <w:pPr>
         <w:ind w:left="2250" w:hanging="1440"/>
       </w:pPr>
-      <w:proofErr w:type="spellStart"/>
       <w:r>
         <w:rPr>
           <w:rStyle w:val="EmphasizeChar"/>
         </w:rPr>
         <w:t>geoname_id</w:t>
       </w:r>
-      <w:proofErr w:type="spellEnd"/>
       <w:r>
         <w:tab/>
         <w:t>Name ID.</w:t>
@@ -4898,29 +4594,19 @@
       </w:r>
       <w:r>
         <w:tab/>
-        <w:t xml:space="preserve">Array of regional subdivisions between country and city (e.g. State, </w:t>
-      </w:r>
-      <w:proofErr w:type="gramStart"/>
-      <w:r>
-        <w:t>County,…</w:t>
-      </w:r>
-      <w:proofErr w:type="gramEnd"/>
-      <w:r>
-        <w:t>)</w:t>
+        <w:t>Array of regional subdivisions between country and city (e.g. State, County,…)</w:t>
       </w:r>
     </w:p>
     <w:p>
       <w:pPr>
         <w:ind w:left="2250" w:hanging="1440"/>
       </w:pPr>
-      <w:proofErr w:type="spellStart"/>
       <w:r>
         <w:rPr>
           <w:rStyle w:val="EmphasizeChar"/>
         </w:rPr>
         <w:t>geoname_id</w:t>
       </w:r>
-      <w:proofErr w:type="spellEnd"/>
       <w:r>
         <w:tab/>
         <w:t>Name ID.</w:t>
@@ -4930,14 +4616,12 @@
       <w:pPr>
         <w:ind w:left="2250" w:hanging="1440"/>
       </w:pPr>
-      <w:proofErr w:type="spellStart"/>
       <w:r>
         <w:rPr>
           <w:rStyle w:val="EmphasizeChar"/>
         </w:rPr>
         <w:t>iso_code</w:t>
       </w:r>
-      <w:proofErr w:type="spellEnd"/>
       <w:r>
         <w:tab/>
         <w:t>ISO code.</w:t>
@@ -5122,13 +4806,8 @@
         </w:rPr>
         <w:tab/>
       </w:r>
-      <w:proofErr w:type="spellStart"/>
-      <w:r>
-        <w:t>Device</w:t>
-      </w:r>
-      <w:proofErr w:type="spellEnd"/>
-      <w:r>
-        <w:t xml:space="preserve"> </w:t>
+      <w:r>
+        <w:t xml:space="preserve">Device </w:t>
       </w:r>
       <w:r>
         <w:t>name</w:t>
@@ -5153,11 +4832,9 @@
         </w:rPr>
         <w:tab/>
       </w:r>
-      <w:proofErr w:type="spellStart"/>
       <w:r>
         <w:t>Name</w:t>
       </w:r>
-      <w:proofErr w:type="spellEnd"/>
       <w:r>
         <w:t xml:space="preserve"> of a known browser</w:t>
       </w:r>
@@ -5169,7 +4846,6 @@
       <w:pPr>
         <w:ind w:left="2700" w:hanging="1980"/>
       </w:pPr>
-      <w:proofErr w:type="spellStart"/>
       <w:r>
         <w:rPr>
           <w:rStyle w:val="EmphasizeChar"/>
@@ -5182,7 +4858,6 @@
         </w:rPr>
         <w:t>_name</w:t>
       </w:r>
-      <w:proofErr w:type="spellEnd"/>
       <w:r>
         <w:rPr>
           <w:rStyle w:val="EmphasizeChar"/>
@@ -5212,7 +4887,6 @@
       <w:pPr>
         <w:ind w:left="2700" w:hanging="1980"/>
       </w:pPr>
-      <w:proofErr w:type="spellStart"/>
       <w:r>
         <w:rPr>
           <w:rStyle w:val="EmphasizeChar"/>
@@ -5225,7 +4899,6 @@
         </w:rPr>
         <w:t>_version</w:t>
       </w:r>
-      <w:proofErr w:type="spellEnd"/>
       <w:r>
         <w:rPr>
           <w:rStyle w:val="EmphasizeChar"/>
@@ -5267,13 +4940,8 @@
         </w:rPr>
         <w:tab/>
       </w:r>
-      <w:proofErr w:type="spellStart"/>
-      <w:r>
-        <w:t>Version</w:t>
-      </w:r>
-      <w:proofErr w:type="spellEnd"/>
-      <w:r>
-        <w:t xml:space="preserve"> of </w:t>
+      <w:r>
+        <w:t xml:space="preserve">Version of </w:t>
       </w:r>
       <w:r>
         <w:t xml:space="preserve">a </w:t>
@@ -5289,14 +4957,12 @@
       <w:pPr>
         <w:ind w:left="2700" w:hanging="2250"/>
       </w:pPr>
-      <w:proofErr w:type="spellStart"/>
       <w:r>
         <w:rPr>
           <w:rStyle w:val="EmphasizeChar"/>
         </w:rPr>
         <w:t>bytes_received</w:t>
       </w:r>
-      <w:proofErr w:type="spellEnd"/>
       <w:r>
         <w:tab/>
       </w:r>
@@ -5308,14 +4974,12 @@
       <w:pPr>
         <w:ind w:left="2700" w:hanging="2250"/>
       </w:pPr>
-      <w:proofErr w:type="spellStart"/>
       <w:r>
         <w:rPr>
           <w:rStyle w:val="EmphasizeChar"/>
         </w:rPr>
         <w:t>bytes_sent</w:t>
       </w:r>
-      <w:proofErr w:type="spellEnd"/>
       <w:r>
         <w:tab/>
       </w:r>
@@ -5330,14 +4994,12 @@
           <w:rStyle w:val="EmphasizeChar"/>
         </w:rPr>
       </w:pPr>
-      <w:proofErr w:type="spellStart"/>
       <w:r>
         <w:rPr>
           <w:rStyle w:val="EmphasizeChar"/>
         </w:rPr>
         <w:t>client_ip</w:t>
       </w:r>
-      <w:proofErr w:type="spellEnd"/>
       <w:r>
         <w:rPr>
           <w:rStyle w:val="EmphasizeChar"/>
@@ -5352,14 +5014,12 @@
       <w:pPr>
         <w:ind w:left="2700" w:hanging="2250"/>
       </w:pPr>
-      <w:proofErr w:type="spellStart"/>
       <w:r>
         <w:rPr>
           <w:rStyle w:val="EmphasizeChar"/>
         </w:rPr>
         <w:t>conn_proxy</w:t>
       </w:r>
-      <w:proofErr w:type="spellEnd"/>
       <w:r>
         <w:tab/>
       </w:r>
@@ -5371,14 +5031,13 @@
       <w:pPr>
         <w:ind w:left="2700" w:hanging="2250"/>
       </w:pPr>
-      <w:proofErr w:type="spellStart"/>
-      <w:r>
-        <w:rPr>
-          <w:rStyle w:val="EmphasizeChar"/>
-        </w:rPr>
+      <w:r>
+        <w:rPr>
+          <w:rStyle w:val="EmphasizeChar"/>
+        </w:rPr>
+        <w:lastRenderedPageBreak/>
         <w:t>conn_frontend</w:t>
       </w:r>
-      <w:proofErr w:type="spellEnd"/>
       <w:r>
         <w:tab/>
       </w:r>
@@ -5390,15 +5049,12 @@
       <w:pPr>
         <w:ind w:left="2700" w:hanging="2250"/>
       </w:pPr>
-      <w:proofErr w:type="spellStart"/>
-      <w:r>
-        <w:rPr>
-          <w:rStyle w:val="EmphasizeChar"/>
-        </w:rPr>
-        <w:lastRenderedPageBreak/>
+      <w:r>
+        <w:rPr>
+          <w:rStyle w:val="EmphasizeChar"/>
+        </w:rPr>
         <w:t>conn_backend</w:t>
       </w:r>
-      <w:proofErr w:type="spellEnd"/>
       <w:r>
         <w:tab/>
       </w:r>
@@ -5416,14 +5072,12 @@
       <w:pPr>
         <w:ind w:left="2700" w:hanging="2250"/>
       </w:pPr>
-      <w:proofErr w:type="spellStart"/>
       <w:r>
         <w:rPr>
           <w:rStyle w:val="EmphasizeChar"/>
         </w:rPr>
         <w:t>conn_server</w:t>
       </w:r>
-      <w:proofErr w:type="spellEnd"/>
       <w:r>
         <w:tab/>
         <w:t>Number of proxy connections to backend servers at the time the event was logged.</w:t>
@@ -5443,14 +5097,12 @@
         <w:tab/>
         <w:t xml:space="preserve">Identifies the type of proxy: </w:t>
       </w:r>
-      <w:proofErr w:type="spellStart"/>
       <w:r>
         <w:rPr>
           <w:rStyle w:val="EmphasizeChar"/>
         </w:rPr>
         <w:t>tcp</w:t>
       </w:r>
-      <w:proofErr w:type="spellEnd"/>
       <w:r>
         <w:t xml:space="preserve"> or </w:t>
       </w:r>
@@ -5468,14 +5120,12 @@
       <w:pPr>
         <w:ind w:left="2700" w:hanging="2250"/>
       </w:pPr>
-      <w:proofErr w:type="spellStart"/>
       <w:r>
         <w:rPr>
           <w:rStyle w:val="EmphasizeChar"/>
         </w:rPr>
         <w:t>queue_server</w:t>
       </w:r>
-      <w:proofErr w:type="spellEnd"/>
       <w:r>
         <w:tab/>
       </w:r>
@@ -5490,14 +5140,12 @@
       <w:pPr>
         <w:ind w:left="2700" w:hanging="2250"/>
       </w:pPr>
-      <w:proofErr w:type="spellStart"/>
       <w:r>
         <w:rPr>
           <w:rStyle w:val="EmphasizeChar"/>
         </w:rPr>
         <w:t>queue_backend</w:t>
       </w:r>
-      <w:proofErr w:type="spellEnd"/>
       <w:r>
         <w:tab/>
       </w:r>
@@ -5599,14 +5247,12 @@
           <w:rStyle w:val="EmphasizeChar"/>
         </w:rPr>
       </w:pPr>
-      <w:proofErr w:type="spellStart"/>
       <w:r>
         <w:rPr>
           <w:rStyle w:val="EmphasizeChar"/>
         </w:rPr>
         <w:t>server_ip</w:t>
       </w:r>
-      <w:proofErr w:type="spellEnd"/>
       <w:r>
         <w:rPr>
           <w:rStyle w:val="EmphasizeChar"/>
@@ -5624,14 +5270,12 @@
           <w:rStyle w:val="EmphasizeChar"/>
         </w:rPr>
       </w:pPr>
-      <w:proofErr w:type="spellStart"/>
       <w:r>
         <w:rPr>
           <w:rStyle w:val="EmphasizeChar"/>
         </w:rPr>
         <w:t>server_port</w:t>
       </w:r>
-      <w:proofErr w:type="spellEnd"/>
       <w:r>
         <w:rPr>
           <w:rStyle w:val="EmphasizeChar"/>
@@ -5646,14 +5290,12 @@
       <w:pPr>
         <w:ind w:left="2700" w:hanging="2250"/>
       </w:pPr>
-      <w:proofErr w:type="spellStart"/>
       <w:r>
         <w:rPr>
           <w:rStyle w:val="EmphasizeChar"/>
         </w:rPr>
         <w:t>time_queue</w:t>
       </w:r>
-      <w:proofErr w:type="spellEnd"/>
       <w:r>
         <w:tab/>
       </w:r>
@@ -5671,14 +5313,12 @@
       <w:pPr>
         <w:ind w:left="2700" w:hanging="2250"/>
       </w:pPr>
-      <w:proofErr w:type="spellStart"/>
       <w:r>
         <w:rPr>
           <w:rStyle w:val="EmphasizeChar"/>
         </w:rPr>
         <w:t>time_connect</w:t>
       </w:r>
-      <w:proofErr w:type="spellEnd"/>
       <w:r>
         <w:tab/>
       </w:r>
@@ -5693,14 +5333,12 @@
       <w:pPr>
         <w:ind w:left="2700" w:hanging="2250"/>
       </w:pPr>
-      <w:proofErr w:type="spellStart"/>
       <w:r>
         <w:rPr>
           <w:rStyle w:val="EmphasizeChar"/>
         </w:rPr>
         <w:t>time_session</w:t>
       </w:r>
-      <w:proofErr w:type="spellEnd"/>
       <w:r>
         <w:tab/>
       </w:r>
@@ -5746,14 +5384,12 @@
           <w:rStyle w:val="EmphasizeChar"/>
         </w:rPr>
       </w:pPr>
-      <w:proofErr w:type="spellStart"/>
       <w:r>
         <w:rPr>
           <w:rStyle w:val="EmphasizeChar"/>
         </w:rPr>
         <w:t>tls_version</w:t>
       </w:r>
-      <w:proofErr w:type="spellEnd"/>
       <w:r>
         <w:rPr>
           <w:rStyle w:val="EmphasizeChar"/>
@@ -5774,14 +5410,12 @@
       <w:pPr>
         <w:ind w:left="2700" w:hanging="2250"/>
       </w:pPr>
-      <w:proofErr w:type="spellStart"/>
       <w:r>
         <w:rPr>
           <w:rStyle w:val="EmphasizeChar"/>
         </w:rPr>
         <w:t>tls_cypher</w:t>
       </w:r>
-      <w:proofErr w:type="spellEnd"/>
       <w:r>
         <w:rPr>
           <w:rStyle w:val="EmphasizeChar"/>
@@ -5836,14 +5470,12 @@
       <w:pPr>
         <w:ind w:left="2700" w:hanging="2250"/>
       </w:pPr>
-      <w:proofErr w:type="spellStart"/>
       <w:r>
         <w:rPr>
           <w:rStyle w:val="EmphasizeChar"/>
         </w:rPr>
         <w:t>http_host</w:t>
       </w:r>
-      <w:proofErr w:type="spellEnd"/>
       <w:r>
         <w:tab/>
       </w:r>
@@ -5867,38 +5499,29 @@
       <w:pPr>
         <w:ind w:left="2700" w:hanging="2250"/>
       </w:pPr>
-      <w:proofErr w:type="spellStart"/>
       <w:r>
         <w:rPr>
           <w:rStyle w:val="EmphasizeChar"/>
         </w:rPr>
         <w:t>http_method</w:t>
       </w:r>
-      <w:proofErr w:type="spellEnd"/>
-      <w:r>
-        <w:tab/>
-      </w:r>
-      <w:r>
-        <w:t xml:space="preserve">HTTP request method, like: GET, PUT, </w:t>
-      </w:r>
-      <w:proofErr w:type="gramStart"/>
-      <w:r>
-        <w:t>POST,…</w:t>
-      </w:r>
-      <w:proofErr w:type="gramEnd"/>
+      <w:r>
+        <w:tab/>
+      </w:r>
+      <w:r>
+        <w:t>HTTP request method, like: GET, PUT, POST,…</w:t>
+      </w:r>
     </w:p>
     <w:p>
       <w:pPr>
         <w:ind w:left="2700" w:hanging="2250"/>
       </w:pPr>
-      <w:proofErr w:type="spellStart"/>
       <w:r>
         <w:rPr>
           <w:rStyle w:val="EmphasizeChar"/>
         </w:rPr>
         <w:t>http_status</w:t>
       </w:r>
-      <w:proofErr w:type="spellEnd"/>
       <w:r>
         <w:tab/>
       </w:r>
@@ -5913,14 +5536,12 @@
       <w:pPr>
         <w:ind w:left="2700" w:hanging="2250"/>
       </w:pPr>
-      <w:proofErr w:type="spellStart"/>
       <w:r>
         <w:rPr>
           <w:rStyle w:val="EmphasizeChar"/>
         </w:rPr>
         <w:t>http_time_active</w:t>
       </w:r>
-      <w:proofErr w:type="spellEnd"/>
       <w:r>
         <w:tab/>
       </w:r>
@@ -5950,14 +5571,12 @@
       <w:pPr>
         <w:ind w:left="2700" w:hanging="2250"/>
       </w:pPr>
-      <w:proofErr w:type="spellStart"/>
       <w:r>
         <w:rPr>
           <w:rStyle w:val="EmphasizeChar"/>
         </w:rPr>
         <w:t>http_time_idle</w:t>
       </w:r>
-      <w:proofErr w:type="spellEnd"/>
       <w:r>
         <w:rPr>
           <w:rStyle w:val="EmphasizeChar"/>
@@ -5975,14 +5594,13 @@
       <w:pPr>
         <w:ind w:left="2700" w:hanging="2250"/>
       </w:pPr>
-      <w:proofErr w:type="spellStart"/>
-      <w:r>
-        <w:rPr>
-          <w:rStyle w:val="EmphasizeChar"/>
-        </w:rPr>
+      <w:r>
+        <w:rPr>
+          <w:rStyle w:val="EmphasizeChar"/>
+        </w:rPr>
+        <w:lastRenderedPageBreak/>
         <w:t>http_time_request</w:t>
       </w:r>
-      <w:proofErr w:type="spellEnd"/>
       <w:r>
         <w:tab/>
       </w:r>
@@ -6000,614 +5618,540 @@
       <w:pPr>
         <w:ind w:left="2700" w:hanging="2250"/>
       </w:pPr>
-      <w:proofErr w:type="spellStart"/>
+      <w:r>
+        <w:rPr>
+          <w:rStyle w:val="EmphasizeChar"/>
+        </w:rPr>
+        <w:t>http_time_response</w:t>
+      </w:r>
+      <w:r>
+        <w:tab/>
+      </w:r>
+      <w:r>
+        <w:t xml:space="preserve">Seconds </w:t>
+      </w:r>
+      <w:r>
+        <w:t>the backend server took to process the request and return the response line and headers</w:t>
+      </w:r>
+      <w:r>
+        <w:t>.</w:t>
+      </w:r>
+      <w:r>
+        <w:t xml:space="preserve">  This does not include the time to return all of the response contents.</w:t>
+      </w:r>
+    </w:p>
+    <w:p>
+      <w:pPr>
+        <w:ind w:left="2700" w:hanging="2250"/>
+      </w:pPr>
+      <w:r>
+        <w:rPr>
+          <w:rStyle w:val="EmphasizeChar"/>
+        </w:rPr>
+        <w:t>http_uri</w:t>
+      </w:r>
+      <w:r>
+        <w:tab/>
+      </w:r>
+      <w:r>
+        <w:t>R</w:t>
+      </w:r>
+      <w:r>
+        <w:t xml:space="preserve">elative request URI </w:t>
+      </w:r>
+      <w:r>
+        <w:t>excluding</w:t>
+      </w:r>
+      <w:r>
+        <w:t xml:space="preserve"> query string</w:t>
+      </w:r>
+      <w:r>
+        <w:t>s</w:t>
+      </w:r>
+      <w:r>
+        <w:t>.</w:t>
+      </w:r>
+    </w:p>
+    <w:p>
+      <w:pPr>
+        <w:ind w:left="2700" w:hanging="2250"/>
+      </w:pPr>
+      <w:r>
+        <w:rPr>
+          <w:rStyle w:val="EmphasizeChar"/>
+        </w:rPr>
+        <w:t>http_uri_query</w:t>
+      </w:r>
+      <w:r>
+        <w:rPr>
+          <w:rStyle w:val="EmphasizeChar"/>
+        </w:rPr>
+        <w:tab/>
+      </w:r>
+      <w:r>
+        <w:t>Request URI query string.</w:t>
+      </w:r>
+    </w:p>
+    <w:p>
+      <w:pPr>
+        <w:ind w:left="2700" w:hanging="2250"/>
+      </w:pPr>
+      <w:r>
+        <w:rPr>
+          <w:rStyle w:val="EmphasizeChar"/>
+        </w:rPr>
+        <w:t>http_user_agent</w:t>
+      </w:r>
+      <w:r>
+        <w:tab/>
+      </w:r>
+      <w:r>
+        <w:t xml:space="preserve">HTTP </w:t>
+      </w:r>
+      <w:r>
+        <w:rPr>
+          <w:rStyle w:val="EmphasizeChar"/>
+        </w:rPr>
+        <w:t>User-Agent</w:t>
+      </w:r>
+      <w:r>
+        <w:t xml:space="preserve"> header.</w:t>
+      </w:r>
+    </w:p>
+    <w:p>
+      <w:pPr>
+        <w:ind w:left="2700" w:hanging="2250"/>
+      </w:pPr>
+      <w:r>
+        <w:rPr>
+          <w:rStyle w:val="EmphasizeChar"/>
+        </w:rPr>
+        <w:t>http_version</w:t>
+      </w:r>
+      <w:r>
+        <w:tab/>
+      </w:r>
+      <w:r>
+        <w:t>The HTTP version, like: HTTP/1.</w:t>
+      </w:r>
+      <w:r>
+        <w:t>1</w:t>
+      </w:r>
+    </w:p>
+    <w:p>
+      <w:pPr>
+        <w:pStyle w:val="Heading3"/>
+      </w:pPr>
+      <w:r>
+        <w:t xml:space="preserve">Audit </w:t>
+      </w:r>
+      <w:r>
+        <w:t>Details</w:t>
+      </w:r>
+    </w:p>
+    <w:p>
+      <w:r>
+        <w:t>TODO: DESCRIBE THESE</w:t>
+      </w:r>
+    </w:p>
+    <w:p>
+      <w:pPr>
+        <w:ind w:left="1980" w:hanging="1620"/>
+      </w:pPr>
+      <w:r>
+        <w:rPr>
+          <w:rStyle w:val="EmphasizeChar"/>
+        </w:rPr>
+        <w:t>cluster</w:t>
+      </w:r>
+      <w:r>
+        <w:tab/>
+        <w:t>Identifies the source cluster within the datacenter.</w:t>
+      </w:r>
+    </w:p>
+    <w:p>
+      <w:pPr>
+        <w:ind w:left="1980" w:hanging="1620"/>
+      </w:pPr>
+      <w:r>
+        <w:rPr>
+          <w:rStyle w:val="EmphasizeChar"/>
+        </w:rPr>
+        <w:t>datacenter</w:t>
+      </w:r>
+      <w:r>
+        <w:tab/>
+        <w:t>Identifies the source datacenter.</w:t>
+      </w:r>
+    </w:p>
+    <w:p>
+      <w:pPr>
+        <w:ind w:left="1980" w:hanging="1620"/>
+      </w:pPr>
+      <w:r>
+        <w:rPr>
+          <w:rStyle w:val="EmphasizeChar"/>
+        </w:rPr>
+        <w:t>details</w:t>
+      </w:r>
+      <w:r>
+        <w:rPr>
+          <w:rStyle w:val="EmphasizeChar"/>
+        </w:rPr>
+        <w:tab/>
+      </w:r>
+      <w:r>
+        <w:t>Vault audit event details.</w:t>
+      </w:r>
+    </w:p>
+    <w:p>
+      <w:pPr>
+        <w:ind w:left="1980" w:hanging="1620"/>
+      </w:pPr>
+      <w:r>
+        <w:rPr>
+          <w:rStyle w:val="EmphasizeChar"/>
+        </w:rPr>
+        <w:t>environment</w:t>
+      </w:r>
+      <w:r>
+        <w:tab/>
+        <w:t xml:space="preserve">Identifies the operational environment, one of: </w:t>
+      </w:r>
+      <w:r>
+        <w:rPr>
+          <w:rStyle w:val="EmphasizeChar"/>
+        </w:rPr>
+        <w:t>dev</w:t>
+      </w:r>
+      <w:r>
+        <w:t xml:space="preserve">, </w:t>
+      </w:r>
+      <w:r>
+        <w:rPr>
+          <w:rStyle w:val="EmphasizeChar"/>
+        </w:rPr>
+        <w:t>test</w:t>
+      </w:r>
+      <w:r>
+        <w:t xml:space="preserve">, </w:t>
+      </w:r>
+      <w:r>
+        <w:rPr>
+          <w:rStyle w:val="EmphasizeChar"/>
+        </w:rPr>
+        <w:t>stage</w:t>
+      </w:r>
+      <w:r>
+        <w:t xml:space="preserve">, </w:t>
+      </w:r>
+      <w:r>
+        <w:rPr>
+          <w:rStyle w:val="EmphasizeChar"/>
+        </w:rPr>
+        <w:t>prod</w:t>
+      </w:r>
+      <w:r>
+        <w:t xml:space="preserve">, or </w:t>
+      </w:r>
+      <w:r>
+        <w:rPr>
+          <w:rStyle w:val="EmphasizeChar"/>
+        </w:rPr>
+        <w:t>other</w:t>
+      </w:r>
+      <w:r>
+        <w:t>.</w:t>
+      </w:r>
+    </w:p>
+    <w:p>
+      <w:pPr>
+        <w:ind w:left="1980" w:hanging="1620"/>
+      </w:pPr>
+      <w:r>
+        <w:rPr>
+          <w:rStyle w:val="EmphasizeChar"/>
+        </w:rPr>
+        <w:t>node</w:t>
+      </w:r>
+      <w:r>
+        <w:tab/>
+        <w:t>Docker host node name as specified in the cluster definition.</w:t>
+      </w:r>
+    </w:p>
+    <w:p>
+      <w:pPr>
+        <w:ind w:left="1980" w:hanging="1620"/>
+      </w:pPr>
+      <w:r>
+        <w:rPr>
+          <w:rStyle w:val="EmphasizeChar"/>
+        </w:rPr>
+        <w:t>node_dnsname</w:t>
+      </w:r>
+      <w:r>
+        <w:tab/>
+        <w:t>Docker host node DNS name (if any).</w:t>
+      </w:r>
+    </w:p>
+    <w:p>
+      <w:pPr>
+        <w:ind w:left="1980" w:hanging="1620"/>
+      </w:pPr>
+      <w:r>
+        <w:rPr>
+          <w:rStyle w:val="EmphasizeChar"/>
+        </w:rPr>
+        <w:t>node_ip</w:t>
+      </w:r>
+      <w:r>
+        <w:tab/>
+        <w:t>Docker host node’s IP address on the local cluster network.</w:t>
+      </w:r>
+    </w:p>
+    <w:p>
+      <w:pPr>
+        <w:ind w:left="1980" w:hanging="1620"/>
+      </w:pPr>
+      <w:r>
+        <w:rPr>
+          <w:rStyle w:val="EmphasizeChar"/>
+        </w:rPr>
+        <w:t>node_role</w:t>
+      </w:r>
+      <w:r>
+        <w:tab/>
+        <w:t xml:space="preserve">Docker host node role, one of: </w:t>
+      </w:r>
+      <w:r>
+        <w:rPr>
+          <w:rStyle w:val="EmphasizeChar"/>
+        </w:rPr>
+        <w:t>manager</w:t>
+      </w:r>
+      <w:r>
+        <w:t xml:space="preserve"> or </w:t>
+      </w:r>
+      <w:r>
+        <w:rPr>
+          <w:rStyle w:val="EmphasizeChar"/>
+        </w:rPr>
+        <w:t>worker</w:t>
+      </w:r>
+      <w:r>
+        <w:t>.</w:t>
+      </w:r>
+    </w:p>
+    <w:p>
+      <w:pPr>
+        <w:ind w:left="1980" w:hanging="1620"/>
+      </w:pPr>
+      <w:r>
+        <w:rPr>
+          <w:rStyle w:val="EmphasizeChar"/>
+        </w:rPr>
+        <w:t>service</w:t>
+      </w:r>
+      <w:r>
+        <w:tab/>
+        <w:t>Names the service or container.</w:t>
+      </w:r>
+    </w:p>
+    <w:p>
+      <w:pPr>
+        <w:ind w:left="1980" w:hanging="1620"/>
+      </w:pPr>
+      <w:r>
+        <w:rPr>
+          <w:rStyle w:val="EmphasizeChar"/>
+        </w:rPr>
+        <w:t>tag</w:t>
+      </w:r>
+      <w:r>
+        <w:rPr>
+          <w:rStyle w:val="EmphasizeChar"/>
+        </w:rPr>
+        <w:tab/>
+      </w:r>
+      <w:r>
+        <w:t>The Fluentd event tag at the time when the event was persisted to Elasticsearch.</w:t>
+      </w:r>
+    </w:p>
+    <w:p>
+      <w:pPr>
+        <w:ind w:left="1980" w:hanging="1620"/>
+      </w:pPr>
+      <w:r>
+        <w:rPr>
+          <w:rStyle w:val="EmphasizeChar"/>
+        </w:rPr>
+        <w:t>@timestamp</w:t>
+      </w:r>
+      <w:r>
+        <w:tab/>
+        <w:t>Unix time (seconds) when the event was emitted or captured.</w:t>
+      </w:r>
+    </w:p>
+    <w:p>
+      <w:pPr>
+        <w:pStyle w:val="Heading2"/>
+      </w:pPr>
+      <w:r>
+        <w:t>Custom Event Processing</w:t>
+      </w:r>
+    </w:p>
+    <w:p>
+      <w:r>
+        <w:t xml:space="preserve">By default, </w:t>
+      </w:r>
+      <w:r>
+        <w:t>n</w:t>
+      </w:r>
+      <w:r>
+        <w:t>eonCLUSTER</w:t>
+      </w:r>
+      <w:r>
+        <w:t xml:space="preserve"> log pipeline attempts to extract some fields such as the timestamp, log level, module, and the remaining message from log events passing through the pipeline.  This can work for many applications, but sometimes logs require custom processing.</w:t>
+      </w:r>
+    </w:p>
+    <w:p>
+      <w:r>
+        <w:t>To accomplish this, you’ll need to ta</w:t>
+      </w:r>
+      <w:r>
+        <w:t>g the application events with a</w:t>
+      </w:r>
+      <w:r>
+        <w:t xml:space="preserve"> log source identifier as the leading tag segment.  The typical case will be to specify </w:t>
+      </w:r>
+      <w:r>
+        <w:rPr>
+          <w:rStyle w:val="EmphasizeChar"/>
+        </w:rPr>
+        <w:t>--log-driver=f</w:t>
+      </w:r>
+      <w:r>
+        <w:rPr>
+          <w:rStyle w:val="EmphasizeChar"/>
+        </w:rPr>
+        <w:t>luentd</w:t>
+      </w:r>
+      <w:r>
+        <w:t xml:space="preserve"> and then </w:t>
+      </w:r>
+      <w:r>
+        <w:rPr>
+          <w:rStyle w:val="EmphasizeChar"/>
+        </w:rPr>
+        <w:t>--log-</w:t>
+      </w:r>
+      <w:r>
+        <w:rPr>
+          <w:rStyle w:val="EmphasizeChar"/>
+        </w:rPr>
+        <w:t>opt tag=&lt;value&gt;</w:t>
+      </w:r>
+      <w:r>
+        <w:t xml:space="preserve"> as one of these strings when deploying a Docker service or container.  This gives the </w:t>
+      </w:r>
+      <w:r>
+        <w:rPr>
+          <w:rStyle w:val="EmphasizeChar"/>
+        </w:rPr>
+        <w:t>neon-log-collector</w:t>
+      </w:r>
+      <w:r>
+        <w:t xml:space="preserve"> service enough information to customize event parsing for the specific application.</w:t>
+      </w:r>
+    </w:p>
+    <w:p>
+      <w:r>
+        <w:t xml:space="preserve">Here are the predefined identifiers supported by </w:t>
+      </w:r>
+      <w:r>
+        <w:t>n</w:t>
+      </w:r>
+      <w:r>
+        <w:t>eonCLUSTER</w:t>
+      </w:r>
+      <w:r>
+        <w:t xml:space="preserve"> out of the box.  You may specify custom tags and then extend the neon-log-collector image to support other applications.</w:t>
+      </w:r>
+    </w:p>
+    <w:p>
+      <w:pPr>
+        <w:ind w:left="2070" w:hanging="1710"/>
+        <w:rPr>
+          <w:rStyle w:val="EmphasizeChar"/>
+          <w:b w:val="0"/>
+        </w:rPr>
+      </w:pPr>
       <w:r>
         <w:rPr>
           <w:rStyle w:val="EmphasizeChar"/>
         </w:rPr>
         <w:lastRenderedPageBreak/>
-        <w:t>http_time_response</w:t>
-      </w:r>
-      <w:proofErr w:type="spellEnd"/>
-      <w:r>
-        <w:tab/>
-      </w:r>
-      <w:r>
-        <w:t xml:space="preserve">Seconds </w:t>
-      </w:r>
-      <w:r>
-        <w:t>the backend server took to process the request and return the response line and headers</w:t>
-      </w:r>
-      <w:r>
+        <w:t>neon-common</w:t>
+      </w:r>
+      <w:r>
+        <w:rPr>
+          <w:rStyle w:val="EmphasizeChar"/>
+        </w:rPr>
+        <w:tab/>
+      </w:r>
+      <w:r>
+        <w:t>Many NeonResearch applications emit a common log message format that include an optional timestamp, optional log-level, and optional sections in that order, followed by the message text.  Each of the optional sections are surrounded by square brackets and are</w:t>
+      </w:r>
+      <w:r>
+        <w:t xml:space="preserve"> </w:t>
+      </w:r>
+      <w:r>
+        <w:t>formatted like:</w:t>
+      </w:r>
+      <w:r>
+        <w:br/>
+      </w:r>
+      <w:r>
+        <w:rPr>
+          <w:rStyle w:val="EmphasizeChar"/>
+          <w:b w:val="0"/>
+        </w:rPr>
+        <w:br/>
+      </w:r>
+      <w:r>
+        <w:rPr>
+          <w:rStyle w:val="CodeChar"/>
+        </w:rPr>
+        <w:t>[2017-01-27T19:04:11.000+00:00] [info] [module:main]</w:t>
+      </w:r>
+      <w:r>
+        <w:rPr>
+          <w:rStyle w:val="CodeChar"/>
+        </w:rPr>
+        <w:t xml:space="preserve"> [activity:&lt;guid&gt;]</w:t>
+      </w:r>
+      <w:r>
+        <w:rPr>
+          <w:rStyle w:val="CodeChar"/>
+        </w:rPr>
+        <w:t xml:space="preserve"> </w:t>
+      </w:r>
+      <w:r>
+        <w:rPr>
+          <w:rStyle w:val="CodeChar"/>
+        </w:rPr>
+        <w:t>The message</w:t>
+      </w:r>
+      <w:r>
+        <w:rPr>
+          <w:rStyle w:val="CodeChar"/>
+        </w:rPr>
         <w:t>.</w:t>
       </w:r>
-      <w:r>
-        <w:t xml:space="preserve">  This does not include the time to return all of the response contents.</w:t>
-      </w:r>
-    </w:p>
-    <w:p>
-      <w:pPr>
-        <w:ind w:left="2700" w:hanging="2250"/>
-      </w:pPr>
-      <w:proofErr w:type="spellStart"/>
-      <w:r>
-        <w:rPr>
-          <w:rStyle w:val="EmphasizeChar"/>
-        </w:rPr>
-        <w:t>http_uri</w:t>
-      </w:r>
-      <w:proofErr w:type="spellEnd"/>
-      <w:r>
-        <w:tab/>
-      </w:r>
-      <w:r>
-        <w:t>R</w:t>
-      </w:r>
-      <w:r>
-        <w:t xml:space="preserve">elative request URI </w:t>
-      </w:r>
-      <w:r>
-        <w:t>excluding</w:t>
-      </w:r>
-      <w:r>
-        <w:t xml:space="preserve"> query string</w:t>
-      </w:r>
-      <w:r>
-        <w:t>s</w:t>
-      </w:r>
-      <w:r>
-        <w:t>.</w:t>
-      </w:r>
-    </w:p>
-    <w:p>
-      <w:pPr>
-        <w:ind w:left="2700" w:hanging="2250"/>
-      </w:pPr>
-      <w:proofErr w:type="spellStart"/>
-      <w:r>
-        <w:rPr>
-          <w:rStyle w:val="EmphasizeChar"/>
-        </w:rPr>
-        <w:t>http_uri_query</w:t>
-      </w:r>
-      <w:proofErr w:type="spellEnd"/>
-      <w:r>
-        <w:rPr>
-          <w:rStyle w:val="EmphasizeChar"/>
-        </w:rPr>
-        <w:tab/>
-      </w:r>
-      <w:r>
-        <w:t>Request URI query string.</w:t>
-      </w:r>
-    </w:p>
-    <w:p>
-      <w:pPr>
-        <w:ind w:left="2700" w:hanging="2250"/>
-      </w:pPr>
-      <w:proofErr w:type="spellStart"/>
-      <w:r>
-        <w:rPr>
-          <w:rStyle w:val="EmphasizeChar"/>
-        </w:rPr>
-        <w:t>http_user_agent</w:t>
-      </w:r>
-      <w:proofErr w:type="spellEnd"/>
-      <w:r>
-        <w:tab/>
-      </w:r>
-      <w:r>
-        <w:t xml:space="preserve">HTTP </w:t>
-      </w:r>
-      <w:r>
-        <w:rPr>
-          <w:rStyle w:val="EmphasizeChar"/>
-        </w:rPr>
-        <w:t>User-Agent</w:t>
-      </w:r>
-      <w:r>
-        <w:t xml:space="preserve"> header.</w:t>
-      </w:r>
-    </w:p>
-    <w:p>
-      <w:pPr>
-        <w:ind w:left="2700" w:hanging="2250"/>
-      </w:pPr>
-      <w:proofErr w:type="spellStart"/>
-      <w:r>
-        <w:rPr>
-          <w:rStyle w:val="EmphasizeChar"/>
-        </w:rPr>
-        <w:t>http_version</w:t>
-      </w:r>
-      <w:proofErr w:type="spellEnd"/>
-      <w:r>
-        <w:tab/>
-      </w:r>
-      <w:r>
-        <w:t>The HTTP version, like: HTTP/1.</w:t>
-      </w:r>
-      <w:r>
-        <w:t>1</w:t>
-      </w:r>
-    </w:p>
-    <w:p>
-      <w:pPr>
-        <w:pStyle w:val="Heading3"/>
-      </w:pPr>
-      <w:r>
-        <w:t xml:space="preserve">Audit </w:t>
-      </w:r>
-      <w:r>
-        <w:t>Details</w:t>
-      </w:r>
-    </w:p>
-    <w:p>
-      <w:r>
-        <w:t>TODO: DESCRIBE THESE</w:t>
-      </w:r>
-    </w:p>
-    <w:p>
-      <w:pPr>
-        <w:ind w:left="1980" w:hanging="1620"/>
-      </w:pPr>
-      <w:r>
-        <w:rPr>
-          <w:rStyle w:val="EmphasizeChar"/>
-        </w:rPr>
-        <w:t>cluster</w:t>
-      </w:r>
-      <w:r>
-        <w:tab/>
-        <w:t>Identifies the source cluster within the datacenter.</w:t>
-      </w:r>
-    </w:p>
-    <w:p>
-      <w:pPr>
-        <w:ind w:left="1980" w:hanging="1620"/>
-      </w:pPr>
-      <w:r>
-        <w:rPr>
-          <w:rStyle w:val="EmphasizeChar"/>
-        </w:rPr>
-        <w:t>datacenter</w:t>
-      </w:r>
-      <w:r>
-        <w:tab/>
-        <w:t>Identifies the source datacenter.</w:t>
-      </w:r>
-    </w:p>
-    <w:p>
-      <w:pPr>
-        <w:ind w:left="1980" w:hanging="1620"/>
-      </w:pPr>
-      <w:r>
-        <w:rPr>
-          <w:rStyle w:val="EmphasizeChar"/>
-        </w:rPr>
-        <w:t>details</w:t>
-      </w:r>
-      <w:r>
-        <w:rPr>
-          <w:rStyle w:val="EmphasizeChar"/>
-        </w:rPr>
-        <w:tab/>
-      </w:r>
-      <w:r>
-        <w:t>Vault audit event details.</w:t>
-      </w:r>
-    </w:p>
-    <w:p>
-      <w:pPr>
-        <w:ind w:left="1980" w:hanging="1620"/>
-      </w:pPr>
-      <w:r>
-        <w:rPr>
-          <w:rStyle w:val="EmphasizeChar"/>
-        </w:rPr>
-        <w:t>environment</w:t>
-      </w:r>
-      <w:r>
-        <w:tab/>
-        <w:t xml:space="preserve">Identifies the operational environment, one of: </w:t>
-      </w:r>
-      <w:r>
-        <w:rPr>
-          <w:rStyle w:val="EmphasizeChar"/>
-        </w:rPr>
-        <w:t>dev</w:t>
-      </w:r>
-      <w:r>
-        <w:t xml:space="preserve">, </w:t>
-      </w:r>
-      <w:r>
-        <w:rPr>
-          <w:rStyle w:val="EmphasizeChar"/>
-        </w:rPr>
-        <w:t>test</w:t>
-      </w:r>
-      <w:r>
-        <w:t xml:space="preserve">, </w:t>
-      </w:r>
-      <w:r>
-        <w:rPr>
-          <w:rStyle w:val="EmphasizeChar"/>
-        </w:rPr>
-        <w:t>stage</w:t>
-      </w:r>
-      <w:r>
-        <w:t xml:space="preserve">, </w:t>
-      </w:r>
-      <w:r>
-        <w:rPr>
-          <w:rStyle w:val="EmphasizeChar"/>
-        </w:rPr>
-        <w:t>prod</w:t>
-      </w:r>
-      <w:r>
-        <w:t xml:space="preserve">, or </w:t>
-      </w:r>
-      <w:r>
-        <w:rPr>
-          <w:rStyle w:val="EmphasizeChar"/>
-        </w:rPr>
-        <w:t>other</w:t>
-      </w:r>
-      <w:r>
-        <w:t>.</w:t>
-      </w:r>
-    </w:p>
-    <w:p>
-      <w:pPr>
-        <w:ind w:left="1980" w:hanging="1620"/>
-      </w:pPr>
-      <w:r>
-        <w:rPr>
-          <w:rStyle w:val="EmphasizeChar"/>
-        </w:rPr>
-        <w:t>node</w:t>
-      </w:r>
-      <w:r>
-        <w:tab/>
-        <w:t>Docker host node name as specified in the cluster definition.</w:t>
-      </w:r>
-    </w:p>
-    <w:p>
-      <w:pPr>
-        <w:ind w:left="1980" w:hanging="1620"/>
-      </w:pPr>
-      <w:proofErr w:type="spellStart"/>
-      <w:r>
-        <w:rPr>
-          <w:rStyle w:val="EmphasizeChar"/>
-        </w:rPr>
-        <w:t>node_dnsname</w:t>
-      </w:r>
-      <w:proofErr w:type="spellEnd"/>
-      <w:r>
-        <w:tab/>
-        <w:t>Docker host node DNS name (if any).</w:t>
-      </w:r>
-    </w:p>
-    <w:p>
-      <w:pPr>
-        <w:ind w:left="1980" w:hanging="1620"/>
-      </w:pPr>
-      <w:proofErr w:type="spellStart"/>
-      <w:r>
-        <w:rPr>
-          <w:rStyle w:val="EmphasizeChar"/>
-        </w:rPr>
-        <w:t>node_ip</w:t>
-      </w:r>
-      <w:proofErr w:type="spellEnd"/>
-      <w:r>
-        <w:tab/>
-        <w:t>Docker host node’s IP address on the local cluster network.</w:t>
-      </w:r>
-    </w:p>
-    <w:p>
-      <w:pPr>
-        <w:ind w:left="1980" w:hanging="1620"/>
-      </w:pPr>
-      <w:proofErr w:type="spellStart"/>
-      <w:r>
-        <w:rPr>
-          <w:rStyle w:val="EmphasizeChar"/>
-        </w:rPr>
-        <w:t>node_role</w:t>
-      </w:r>
-      <w:proofErr w:type="spellEnd"/>
-      <w:r>
-        <w:tab/>
-        <w:t xml:space="preserve">Docker host node role, one of: </w:t>
-      </w:r>
-      <w:r>
-        <w:rPr>
-          <w:rStyle w:val="EmphasizeChar"/>
-        </w:rPr>
-        <w:t>manager</w:t>
-      </w:r>
-      <w:r>
-        <w:t xml:space="preserve"> or </w:t>
-      </w:r>
-      <w:r>
-        <w:rPr>
-          <w:rStyle w:val="EmphasizeChar"/>
-        </w:rPr>
-        <w:t>worker</w:t>
-      </w:r>
-      <w:r>
-        <w:t>.</w:t>
-      </w:r>
-    </w:p>
-    <w:p>
-      <w:pPr>
-        <w:ind w:left="1980" w:hanging="1620"/>
-      </w:pPr>
-      <w:r>
-        <w:rPr>
-          <w:rStyle w:val="EmphasizeChar"/>
-        </w:rPr>
-        <w:t>service</w:t>
-      </w:r>
-      <w:r>
-        <w:tab/>
-        <w:t>Names the service or container.</w:t>
-      </w:r>
-    </w:p>
-    <w:p>
-      <w:pPr>
-        <w:ind w:left="1980" w:hanging="1620"/>
-      </w:pPr>
-      <w:r>
-        <w:rPr>
-          <w:rStyle w:val="EmphasizeChar"/>
-        </w:rPr>
-        <w:t>tag</w:t>
-      </w:r>
-      <w:r>
-        <w:rPr>
-          <w:rStyle w:val="EmphasizeChar"/>
-        </w:rPr>
-        <w:tab/>
-      </w:r>
-      <w:r>
-        <w:t xml:space="preserve">The </w:t>
-      </w:r>
-      <w:proofErr w:type="spellStart"/>
-      <w:r>
-        <w:t>Fluentd</w:t>
-      </w:r>
-      <w:proofErr w:type="spellEnd"/>
-      <w:r>
-        <w:t xml:space="preserve"> event tag at the time when the event was persisted to Elasticsearch.</w:t>
-      </w:r>
-    </w:p>
-    <w:p>
-      <w:pPr>
-        <w:ind w:left="1980" w:hanging="1620"/>
-      </w:pPr>
-      <w:r>
-        <w:rPr>
-          <w:rStyle w:val="EmphasizeChar"/>
-        </w:rPr>
-        <w:t>@timestamp</w:t>
-      </w:r>
-      <w:r>
-        <w:tab/>
-        <w:t>Unix time (seconds) when the event was emitted or captured.</w:t>
-      </w:r>
-    </w:p>
-    <w:p>
-      <w:pPr>
-        <w:pStyle w:val="Heading2"/>
-      </w:pPr>
-      <w:r>
-        <w:t>Custom Event Processing</w:t>
-      </w:r>
-    </w:p>
-    <w:p>
-      <w:r>
-        <w:t xml:space="preserve">By default, </w:t>
-      </w:r>
-      <w:r>
-        <w:t>n</w:t>
-      </w:r>
-      <w:r>
-        <w:t>eonCLUSTER</w:t>
-      </w:r>
-      <w:r>
-        <w:t xml:space="preserve"> log pipeline attempts to extract some fields such as the timestamp, log level, module, and the remaining message from log events passing through the pipeline.  This can work for many applications, but sometimes logs require custom processing.</w:t>
-      </w:r>
-    </w:p>
-    <w:p>
-      <w:r>
-        <w:t>To accomplish this, you’ll need to ta</w:t>
-      </w:r>
-      <w:r>
-        <w:t>g the application events with a</w:t>
-      </w:r>
-      <w:r>
-        <w:t xml:space="preserve"> log source identifier as the leading tag segment.  The typical case will be to specify </w:t>
-      </w:r>
-      <w:r>
-        <w:rPr>
-          <w:rStyle w:val="EmphasizeChar"/>
-        </w:rPr>
-        <w:t>--log-driver=</w:t>
-      </w:r>
-      <w:proofErr w:type="spellStart"/>
-      <w:r>
-        <w:rPr>
-          <w:rStyle w:val="EmphasizeChar"/>
-        </w:rPr>
-        <w:t>f</w:t>
-      </w:r>
-      <w:r>
-        <w:rPr>
-          <w:rStyle w:val="EmphasizeChar"/>
-        </w:rPr>
-        <w:t>luentd</w:t>
-      </w:r>
-      <w:proofErr w:type="spellEnd"/>
-      <w:r>
-        <w:t xml:space="preserve"> and then </w:t>
-      </w:r>
-      <w:r>
-        <w:rPr>
-          <w:rStyle w:val="EmphasizeChar"/>
-        </w:rPr>
-        <w:t>--log-</w:t>
-      </w:r>
-      <w:r>
-        <w:rPr>
-          <w:rStyle w:val="EmphasizeChar"/>
-        </w:rPr>
-        <w:t>opt tag=&lt;value&gt;</w:t>
-      </w:r>
-      <w:r>
-        <w:t xml:space="preserve"> as one of these strings when deploying a Docker service or container.  This gives the </w:t>
-      </w:r>
-      <w:r>
-        <w:rPr>
-          <w:rStyle w:val="EmphasizeChar"/>
-        </w:rPr>
-        <w:t>neon-log-collector</w:t>
-      </w:r>
-      <w:r>
-        <w:t xml:space="preserve"> service enough information to customize event parsing for the specific application.</w:t>
-      </w:r>
-    </w:p>
-    <w:p>
-      <w:r>
-        <w:t xml:space="preserve">Here are the predefined identifiers supported by </w:t>
-      </w:r>
-      <w:r>
-        <w:t>n</w:t>
-      </w:r>
-      <w:r>
-        <w:t>eonCLUSTER</w:t>
-      </w:r>
-      <w:r>
-        <w:t xml:space="preserve"> out of the box.  You may specify custom tags and then extend the neon-log-collector image to support other applications.</w:t>
-      </w:r>
     </w:p>
     <w:p>
       <w:pPr>
         <w:ind w:left="2070" w:hanging="1710"/>
-        <w:rPr>
-          <w:rStyle w:val="EmphasizeChar"/>
-          <w:b w:val="0"/>
-        </w:rPr>
-      </w:pPr>
-      <w:r>
-        <w:rPr>
-          <w:rStyle w:val="EmphasizeChar"/>
-        </w:rPr>
-        <w:t>neon-common</w:t>
-      </w:r>
-      <w:r>
-        <w:rPr>
-          <w:rStyle w:val="EmphasizeChar"/>
-        </w:rPr>
-        <w:tab/>
-      </w:r>
-      <w:r>
-        <w:t xml:space="preserve">Many </w:t>
-      </w:r>
-      <w:proofErr w:type="spellStart"/>
-      <w:r>
-        <w:t>NeonResearch</w:t>
-      </w:r>
-      <w:proofErr w:type="spellEnd"/>
-      <w:r>
-        <w:t xml:space="preserve"> applications emit a common log message format that include an optional timestamp, optional log-level, and optional sections in that order, followed by the message text.  Each of the optional sections are </w:t>
-      </w:r>
-      <w:r>
-        <w:lastRenderedPageBreak/>
-        <w:t>surrounded by square brackets and are</w:t>
-      </w:r>
-      <w:r>
-        <w:t xml:space="preserve"> </w:t>
-      </w:r>
-      <w:r>
-        <w:t>formatted like:</w:t>
-      </w:r>
-      <w:r>
-        <w:br/>
-      </w:r>
-      <w:r>
-        <w:rPr>
-          <w:rStyle w:val="EmphasizeChar"/>
-          <w:b w:val="0"/>
-        </w:rPr>
-        <w:br/>
-      </w:r>
-      <w:r>
-        <w:rPr>
-          <w:rStyle w:val="CodeChar"/>
-        </w:rPr>
-        <w:t>[2017-01-27T19:04:11.000+00:00] [info] [</w:t>
-      </w:r>
-      <w:proofErr w:type="spellStart"/>
-      <w:proofErr w:type="gramStart"/>
-      <w:r>
-        <w:rPr>
-          <w:rStyle w:val="CodeChar"/>
-        </w:rPr>
-        <w:t>module:main</w:t>
-      </w:r>
-      <w:proofErr w:type="spellEnd"/>
-      <w:proofErr w:type="gramEnd"/>
-      <w:r>
-        <w:rPr>
-          <w:rStyle w:val="CodeChar"/>
-        </w:rPr>
-        <w:t>]</w:t>
-      </w:r>
-      <w:r>
-        <w:rPr>
-          <w:rStyle w:val="CodeChar"/>
-        </w:rPr>
-        <w:t xml:space="preserve"> [activity:&lt;</w:t>
-      </w:r>
-      <w:proofErr w:type="spellStart"/>
-      <w:r>
-        <w:rPr>
-          <w:rStyle w:val="CodeChar"/>
-        </w:rPr>
-        <w:t>guid</w:t>
-      </w:r>
-      <w:proofErr w:type="spellEnd"/>
-      <w:r>
-        <w:rPr>
-          <w:rStyle w:val="CodeChar"/>
-        </w:rPr>
-        <w:t>&gt;]</w:t>
-      </w:r>
-      <w:r>
-        <w:rPr>
-          <w:rStyle w:val="CodeChar"/>
-        </w:rPr>
-        <w:t xml:space="preserve"> </w:t>
-      </w:r>
-      <w:r>
-        <w:rPr>
-          <w:rStyle w:val="CodeChar"/>
-        </w:rPr>
-        <w:t>The message</w:t>
-      </w:r>
-      <w:r>
-        <w:rPr>
-          <w:rStyle w:val="CodeChar"/>
-        </w:rPr>
-        <w:t>.</w:t>
-      </w:r>
-    </w:p>
-    <w:p>
-      <w:pPr>
-        <w:ind w:left="2070" w:hanging="1710"/>
       </w:pPr>
       <w:r>
         <w:rPr>
@@ -6618,13 +6162,8 @@
       <w:r>
         <w:tab/>
       </w:r>
-      <w:proofErr w:type="spellStart"/>
-      <w:r>
-        <w:t>Elasticsearch</w:t>
-      </w:r>
-      <w:proofErr w:type="spellEnd"/>
-      <w:r>
-        <w:t xml:space="preserve"> cluster node.</w:t>
+      <w:r>
+        <w:t>Elasticsearch cluster node.</w:t>
       </w:r>
     </w:p>
     <w:p>
@@ -6852,14 +6391,12 @@
         <w:t xml:space="preserve">or where a </w:t>
       </w:r>
       <w:hyperlink r:id="rId20" w:history="1">
-        <w:proofErr w:type="spellStart"/>
         <w:r>
           <w:rPr>
             <w:rStyle w:val="Hyperlink"/>
           </w:rPr>
           <w:t>jumpbox</w:t>
         </w:r>
-        <w:proofErr w:type="spellEnd"/>
       </w:hyperlink>
       <w:r>
         <w:t xml:space="preserve"> is available for operators to log into remotely to administer the cluster.  This will be problematic for other environments such as public clouds, where direct connection is impossible and jumping is inconvenient.</w:t>
@@ -6867,12 +6404,12 @@
     </w:p>
     <w:p>
       <w:r>
+        <w:lastRenderedPageBreak/>
         <w:t>Solution #2 is certainly possible, effective, and secure but can be difficult and expensive to configure, especially for smaller environments.  This can be accomplished using dedicated hardware and software as well as VPN services provided by the cloud environments.</w:t>
       </w:r>
     </w:p>
     <w:p>
       <w:r>
-        <w:lastRenderedPageBreak/>
         <w:t xml:space="preserve">Solution #3 is the easiest way to get started.  This uses </w:t>
       </w:r>
       <w:hyperlink r:id="rId21" w:history="1">
@@ -6965,8 +6502,6 @@
       <w:pPr>
         <w:pStyle w:val="Code"/>
       </w:pPr>
-      <w:proofErr w:type="spellStart"/>
-      <w:proofErr w:type="gramStart"/>
       <w:r>
         <w:t>vpn</w:t>
       </w:r>
@@ -6976,8 +6511,6 @@
       <w:r>
         <w:t>enabled</w:t>
       </w:r>
-      <w:proofErr w:type="spellEnd"/>
-      <w:proofErr w:type="gramEnd"/>
       <w:r>
         <w:t xml:space="preserve"> = </w:t>
       </w:r>
@@ -8544,7 +8077,7 @@
 </file>
 
 <file path=customXml/itemProps1.xml><?xml version="1.0" encoding="utf-8"?>
-<ds:datastoreItem xmlns:ds="http://schemas.openxmlformats.org/officeDocument/2006/customXml" ds:itemID="{62C80982-8A1B-4C32-8800-641E16A437C0}">
+<ds:datastoreItem xmlns:ds="http://schemas.openxmlformats.org/officeDocument/2006/customXml" ds:itemID="{270E73AC-F641-47BB-8E64-7215E496911D}">
   <ds:schemaRefs>
     <ds:schemaRef ds:uri="http://schemas.openxmlformats.org/officeDocument/2006/bibliography"/>
   </ds:schemaRefs>

</xml_diff>